<commit_message>
added my part to the doc
</commit_message>
<xml_diff>
--- a/SYDE372_Lab_2.docx
+++ b/SYDE372_Lab_2.docx
@@ -1,6 +1,6 @@
 
 <file path=word/document.xml><?xml version="1.0" encoding="utf-8"?>
-<w:document xmlns:wpc="http://schemas.microsoft.com/office/word/2010/wordprocessingCanvas" xmlns:mc="http://schemas.openxmlformats.org/markup-compatibility/2006" xmlns:o="urn:schemas-microsoft-com:office:office" xmlns:r="http://schemas.openxmlformats.org/officeDocument/2006/relationships" xmlns:m="http://schemas.openxmlformats.org/officeDocument/2006/math" xmlns:v="urn:schemas-microsoft-com:vml" xmlns:wp14="http://schemas.microsoft.com/office/word/2010/wordprocessingDrawing" xmlns:wp="http://schemas.openxmlformats.org/drawingml/2006/wordprocessingDrawing" xmlns:w10="urn:schemas-microsoft-com:office:word" xmlns:w="http://schemas.openxmlformats.org/wordprocessingml/2006/main" xmlns:w14="http://schemas.microsoft.com/office/word/2010/wordml" xmlns:wpg="http://schemas.microsoft.com/office/word/2010/wordprocessingGroup" xmlns:wpi="http://schemas.microsoft.com/office/word/2010/wordprocessingInk" xmlns:wne="http://schemas.microsoft.com/office/word/2006/wordml" xmlns:wps="http://schemas.microsoft.com/office/word/2010/wordprocessingShape" mc:Ignorable="w14 wp14">
+<w:document xmlns:wpc="http://schemas.microsoft.com/office/word/2010/wordprocessingCanvas" xmlns:mc="http://schemas.openxmlformats.org/markup-compatibility/2006" xmlns:o="urn:schemas-microsoft-com:office:office" xmlns:r="http://schemas.openxmlformats.org/officeDocument/2006/relationships" xmlns:m="http://schemas.openxmlformats.org/officeDocument/2006/math" xmlns:v="urn:schemas-microsoft-com:vml" xmlns:wp14="http://schemas.microsoft.com/office/word/2010/wordprocessingDrawing" xmlns:wp="http://schemas.openxmlformats.org/drawingml/2006/wordprocessingDrawing" xmlns:w10="urn:schemas-microsoft-com:office:word" xmlns:w="http://schemas.openxmlformats.org/wordprocessingml/2006/main" xmlns:w14="http://schemas.microsoft.com/office/word/2010/wordml" xmlns:w15="http://schemas.microsoft.com/office/word/2012/wordml" xmlns:wpg="http://schemas.microsoft.com/office/word/2010/wordprocessingGroup" xmlns:wpi="http://schemas.microsoft.com/office/word/2010/wordprocessingInk" xmlns:wne="http://schemas.microsoft.com/office/word/2006/wordml" xmlns:wps="http://schemas.microsoft.com/office/word/2010/wordprocessingShape" mc:Ignorable="w14 w15 wp14">
   <w:body>
     <w:p>
       <w:pPr>
@@ -163,6 +163,7 @@
       <w:r>
         <w:rPr>
           <w:noProof/>
+          <w:lang w:val="en-CA" w:eastAsia="en-CA"/>
         </w:rPr>
         <w:drawing>
           <wp:inline distT="0" distB="0" distL="0" distR="0" wp14:anchorId="275F7877" wp14:editId="149D3132">
@@ -180,7 +181,7 @@
                     <pic:cNvPicPr/>
                   </pic:nvPicPr>
                   <pic:blipFill>
-                    <a:blip r:embed="rId6">
+                    <a:blip r:embed="rId5">
                       <a:extLst>
                         <a:ext uri="{28A0092B-C50C-407E-A947-70E740481C1C}">
                           <a14:useLocalDpi xmlns:a14="http://schemas.microsoft.com/office/drawing/2010/main" val="0"/>
@@ -215,27 +216,14 @@
       <w:r>
         <w:t xml:space="preserve">Figure </w:t>
       </w:r>
-      <w:r>
-        <w:fldChar w:fldCharType="begin"/>
-      </w:r>
-      <w:r>
-        <w:instrText xml:space="preserve"> SEQ Figure \* ARABIC </w:instrText>
-      </w:r>
-      <w:r>
-        <w:fldChar w:fldCharType="separate"/>
-      </w:r>
-      <w:r>
-        <w:rPr>
-          <w:noProof/>
-        </w:rPr>
-        <w:t>1</w:t>
-      </w:r>
-      <w:r>
-        <w:rPr>
-          <w:noProof/>
-        </w:rPr>
-        <w:fldChar w:fldCharType="end"/>
-      </w:r>
+      <w:fldSimple w:instr=" SEQ Figure \* ARABIC ">
+        <w:r>
+          <w:rPr>
+            <w:noProof/>
+          </w:rPr>
+          <w:t>1</w:t>
+        </w:r>
+      </w:fldSimple>
       <w:r>
         <w:t>: Gaussian ML Estimation on Normal Data</w:t>
       </w:r>
@@ -248,6 +236,7 @@
       <w:r>
         <w:rPr>
           <w:noProof/>
+          <w:lang w:val="en-CA" w:eastAsia="en-CA"/>
         </w:rPr>
         <w:lastRenderedPageBreak/>
         <w:drawing>
@@ -266,7 +255,7 @@
                     <pic:cNvPicPr/>
                   </pic:nvPicPr>
                   <pic:blipFill>
-                    <a:blip r:embed="rId7">
+                    <a:blip r:embed="rId6">
                       <a:extLst>
                         <a:ext uri="{28A0092B-C50C-407E-A947-70E740481C1C}">
                           <a14:useLocalDpi xmlns:a14="http://schemas.microsoft.com/office/drawing/2010/main" val="0"/>
@@ -301,27 +290,14 @@
       <w:r>
         <w:t xml:space="preserve">Figure </w:t>
       </w:r>
-      <w:r>
-        <w:fldChar w:fldCharType="begin"/>
-      </w:r>
-      <w:r>
-        <w:instrText xml:space="preserve"> SEQ Figure \* ARABIC </w:instrText>
-      </w:r>
-      <w:r>
-        <w:fldChar w:fldCharType="separate"/>
-      </w:r>
-      <w:r>
-        <w:rPr>
-          <w:noProof/>
-        </w:rPr>
-        <w:t>2</w:t>
-      </w:r>
-      <w:r>
-        <w:rPr>
-          <w:noProof/>
-        </w:rPr>
-        <w:fldChar w:fldCharType="end"/>
-      </w:r>
+      <w:fldSimple w:instr=" SEQ Figure \* ARABIC ">
+        <w:r>
+          <w:rPr>
+            <w:noProof/>
+          </w:rPr>
+          <w:t>2</w:t>
+        </w:r>
+      </w:fldSimple>
       <w:r>
         <w:t>: Gaussian ML Estimation on Exponential Data</w:t>
       </w:r>
@@ -357,6 +333,7 @@
       <w:r>
         <w:rPr>
           <w:noProof/>
+          <w:lang w:val="en-CA" w:eastAsia="en-CA"/>
         </w:rPr>
         <w:drawing>
           <wp:inline distT="0" distB="0" distL="0" distR="0" wp14:anchorId="313B4E0C" wp14:editId="4B2DE9FE">
@@ -374,7 +351,7 @@
                     <pic:cNvPicPr/>
                   </pic:nvPicPr>
                   <pic:blipFill>
-                    <a:blip r:embed="rId8">
+                    <a:blip r:embed="rId7">
                       <a:extLst>
                         <a:ext uri="{28A0092B-C50C-407E-A947-70E740481C1C}">
                           <a14:useLocalDpi xmlns:a14="http://schemas.microsoft.com/office/drawing/2010/main" val="0"/>
@@ -409,31 +386,29 @@
       <w:r>
         <w:t xml:space="preserve">Figure </w:t>
       </w:r>
-      <w:fldSimple w:instr=" SEQ Figure \* ARABIC ">
-        <w:r>
-          <w:rPr>
-            <w:noProof/>
-          </w:rPr>
-          <w:t>3</w:t>
-        </w:r>
-      </w:fldSimple>
-      <w:r>
-        <w:t xml:space="preserve">: </w:t>
-      </w:r>
-      <w:r>
-        <w:t>Exponential</w:t>
-      </w:r>
-      <w:r>
-        <w:t xml:space="preserve"> </w:t>
-      </w:r>
-      <w:r>
-        <w:t>ML Estimation on</w:t>
-      </w:r>
-      <w:r>
-        <w:t xml:space="preserve"> Normal</w:t>
-      </w:r>
-      <w:r>
-        <w:t xml:space="preserve"> Data</w:t>
+      <w:r>
+        <w:fldChar w:fldCharType="begin"/>
+      </w:r>
+      <w:r>
+        <w:instrText xml:space="preserve"> SEQ Figure \* ARABIC </w:instrText>
+      </w:r>
+      <w:r>
+        <w:fldChar w:fldCharType="separate"/>
+      </w:r>
+      <w:r>
+        <w:rPr>
+          <w:noProof/>
+        </w:rPr>
+        <w:t>3</w:t>
+      </w:r>
+      <w:r>
+        <w:rPr>
+          <w:noProof/>
+        </w:rPr>
+        <w:fldChar w:fldCharType="end"/>
+      </w:r>
+      <w:r>
+        <w:t>: Exponential ML Estimation on Normal Data</w:t>
       </w:r>
     </w:p>
     <w:p>
@@ -444,6 +419,7 @@
       <w:r>
         <w:rPr>
           <w:noProof/>
+          <w:lang w:val="en-CA" w:eastAsia="en-CA"/>
         </w:rPr>
         <w:lastRenderedPageBreak/>
         <w:drawing>
@@ -462,7 +438,7 @@
                     <pic:cNvPicPr/>
                   </pic:nvPicPr>
                   <pic:blipFill>
-                    <a:blip r:embed="rId9">
+                    <a:blip r:embed="rId8">
                       <a:extLst>
                         <a:ext uri="{28A0092B-C50C-407E-A947-70E740481C1C}">
                           <a14:useLocalDpi xmlns:a14="http://schemas.microsoft.com/office/drawing/2010/main" val="0"/>
@@ -497,14 +473,27 @@
       <w:r>
         <w:t xml:space="preserve">Figure </w:t>
       </w:r>
-      <w:fldSimple w:instr=" SEQ Figure \* ARABIC ">
-        <w:r>
-          <w:rPr>
-            <w:noProof/>
-          </w:rPr>
-          <w:t>4</w:t>
-        </w:r>
-      </w:fldSimple>
+      <w:r>
+        <w:fldChar w:fldCharType="begin"/>
+      </w:r>
+      <w:r>
+        <w:instrText xml:space="preserve"> SEQ Figure \* ARABIC </w:instrText>
+      </w:r>
+      <w:r>
+        <w:fldChar w:fldCharType="separate"/>
+      </w:r>
+      <w:r>
+        <w:rPr>
+          <w:noProof/>
+        </w:rPr>
+        <w:t>4</w:t>
+      </w:r>
+      <w:r>
+        <w:rPr>
+          <w:noProof/>
+        </w:rPr>
+        <w:fldChar w:fldCharType="end"/>
+      </w:r>
       <w:r>
         <w:t>:</w:t>
       </w:r>
@@ -520,34 +509,13 @@
         <w:ind w:firstLine="720"/>
       </w:pPr>
       <w:r>
-        <w:t xml:space="preserve">Observing the graphs above, the closest estimated pdf is for data set </w:t>
-      </w:r>
-      <w:r>
-        <w:t>b</w:t>
-      </w:r>
-      <w:r>
-        <w:t xml:space="preserve">. This is obvious as data set is </w:t>
-      </w:r>
-      <w:r>
-        <w:t>exponentially</w:t>
-      </w:r>
-      <w:r>
-        <w:t xml:space="preserve"> distributed unlike data set </w:t>
-      </w:r>
-      <w:r>
-        <w:t>a</w:t>
+        <w:t>Observing the graphs above, the closest estimated pdf is for data set b. This is obvious as data set is exponentially distributed unlike data set a</w:t>
       </w:r>
       <w:r>
         <w:t>,</w:t>
       </w:r>
       <w:r>
-        <w:t xml:space="preserve"> which is </w:t>
-      </w:r>
-      <w:r>
-        <w:t>normally</w:t>
-      </w:r>
-      <w:r>
-        <w:t xml:space="preserve"> distributed.</w:t>
+        <w:t xml:space="preserve"> which is normally distributed.</w:t>
       </w:r>
     </w:p>
     <w:p>
@@ -566,6 +534,7 @@
       <w:r>
         <w:rPr>
           <w:noProof/>
+          <w:lang w:val="en-CA" w:eastAsia="en-CA"/>
         </w:rPr>
         <w:drawing>
           <wp:inline distT="0" distB="0" distL="0" distR="0" wp14:anchorId="064CBD64" wp14:editId="490A6804">
@@ -583,7 +552,7 @@
                     <pic:cNvPicPr/>
                   </pic:nvPicPr>
                   <pic:blipFill>
-                    <a:blip r:embed="rId10">
+                    <a:blip r:embed="rId9">
                       <a:extLst>
                         <a:ext uri="{28A0092B-C50C-407E-A947-70E740481C1C}">
                           <a14:useLocalDpi xmlns:a14="http://schemas.microsoft.com/office/drawing/2010/main" val="0"/>
@@ -618,31 +587,32 @@
       <w:r>
         <w:t xml:space="preserve">Figure </w:t>
       </w:r>
-      <w:fldSimple w:instr=" SEQ Figure \* ARABIC ">
-        <w:r>
-          <w:rPr>
-            <w:noProof/>
-          </w:rPr>
-          <w:t>5</w:t>
-        </w:r>
-      </w:fldSimple>
+      <w:r>
+        <w:fldChar w:fldCharType="begin"/>
+      </w:r>
+      <w:r>
+        <w:instrText xml:space="preserve"> SEQ Figure \* ARABIC </w:instrText>
+      </w:r>
+      <w:r>
+        <w:fldChar w:fldCharType="separate"/>
+      </w:r>
+      <w:r>
+        <w:rPr>
+          <w:noProof/>
+        </w:rPr>
+        <w:t>5</w:t>
+      </w:r>
+      <w:r>
+        <w:rPr>
+          <w:noProof/>
+        </w:rPr>
+        <w:fldChar w:fldCharType="end"/>
+      </w:r>
       <w:r>
         <w:t xml:space="preserve">: </w:t>
       </w:r>
       <w:r>
-        <w:t xml:space="preserve">Uniform </w:t>
-      </w:r>
-      <w:r>
-        <w:t>ML Estimation on</w:t>
-      </w:r>
-      <w:r>
-        <w:t xml:space="preserve"> Normal </w:t>
-      </w:r>
-      <w:r>
-        <w:t>Data</w:t>
-      </w:r>
-      <w:r>
-        <w:t xml:space="preserve"> </w:t>
+        <w:t xml:space="preserve">Uniform ML Estimation on Normal Data </w:t>
       </w:r>
     </w:p>
     <w:p>
@@ -659,6 +629,7 @@
       <w:r>
         <w:rPr>
           <w:noProof/>
+          <w:lang w:val="en-CA" w:eastAsia="en-CA"/>
         </w:rPr>
         <w:drawing>
           <wp:inline distT="0" distB="0" distL="0" distR="0" wp14:anchorId="21272050" wp14:editId="750F6F2E">
@@ -676,7 +647,7 @@
                     <pic:cNvPicPr/>
                   </pic:nvPicPr>
                   <pic:blipFill>
-                    <a:blip r:embed="rId11">
+                    <a:blip r:embed="rId10">
                       <a:extLst>
                         <a:ext uri="{28A0092B-C50C-407E-A947-70E740481C1C}">
                           <a14:useLocalDpi xmlns:a14="http://schemas.microsoft.com/office/drawing/2010/main" val="0"/>
@@ -711,19 +682,29 @@
       <w:r>
         <w:t xml:space="preserve">Figure </w:t>
       </w:r>
-      <w:fldSimple w:instr=" SEQ Figure \* ARABIC ">
-        <w:r>
-          <w:rPr>
-            <w:noProof/>
-          </w:rPr>
-          <w:t>6</w:t>
-        </w:r>
-      </w:fldSimple>
-      <w:r>
-        <w:t>: Uniform</w:t>
-      </w:r>
-      <w:r>
-        <w:t xml:space="preserve"> ML Estimation on Exponential Data</w:t>
+      <w:r>
+        <w:fldChar w:fldCharType="begin"/>
+      </w:r>
+      <w:r>
+        <w:instrText xml:space="preserve"> SEQ Figure \* ARABIC </w:instrText>
+      </w:r>
+      <w:r>
+        <w:fldChar w:fldCharType="separate"/>
+      </w:r>
+      <w:r>
+        <w:rPr>
+          <w:noProof/>
+        </w:rPr>
+        <w:t>6</w:t>
+      </w:r>
+      <w:r>
+        <w:rPr>
+          <w:noProof/>
+        </w:rPr>
+        <w:fldChar w:fldCharType="end"/>
+      </w:r>
+      <w:r>
+        <w:t>: Uniform ML Estimation on Exponential Data</w:t>
       </w:r>
     </w:p>
     <w:p>
@@ -734,19 +715,7 @@
         <w:tab/>
       </w:r>
       <w:r>
-        <w:t xml:space="preserve">Observing the graphs above, the closest estimated pdf is for data set </w:t>
-      </w:r>
-      <w:r>
-        <w:t>a</w:t>
-      </w:r>
-      <w:r>
-        <w:t>.</w:t>
-      </w:r>
-      <w:r>
-        <w:t xml:space="preserve"> Although it is closer, it is ill suited for data set a</w:t>
-      </w:r>
-      <w:r>
-        <w:t>.</w:t>
+        <w:t>Observing the graphs above, the closest estimated pdf is for data set a. Although it is closer, it is ill suited for data set a.</w:t>
       </w:r>
     </w:p>
     <w:p>
@@ -766,6 +735,7 @@
       <w:r>
         <w:rPr>
           <w:noProof/>
+          <w:lang w:val="en-CA" w:eastAsia="en-CA"/>
         </w:rPr>
         <w:drawing>
           <wp:inline distT="0" distB="0" distL="0" distR="0" wp14:anchorId="6D7EC94C" wp14:editId="33FD4872">
@@ -783,7 +753,7 @@
                     <pic:cNvPicPr/>
                   </pic:nvPicPr>
                   <pic:blipFill>
-                    <a:blip r:embed="rId12">
+                    <a:blip r:embed="rId11">
                       <a:extLst>
                         <a:ext uri="{28A0092B-C50C-407E-A947-70E740481C1C}">
                           <a14:useLocalDpi xmlns:a14="http://schemas.microsoft.com/office/drawing/2010/main" val="0"/>
@@ -818,28 +788,29 @@
       <w:r>
         <w:t xml:space="preserve">Figure </w:t>
       </w:r>
-      <w:fldSimple w:instr=" SEQ Figure \* ARABIC ">
-        <w:r>
-          <w:rPr>
-            <w:noProof/>
-          </w:rPr>
-          <w:t>7</w:t>
-        </w:r>
-      </w:fldSimple>
-      <w:r>
-        <w:t>: Parzen</w:t>
-      </w:r>
-      <w:r>
-        <w:t xml:space="preserve"> Estimation on </w:t>
-      </w:r>
-      <w:r>
-        <w:t>Normal</w:t>
-      </w:r>
-      <w:r>
-        <w:t xml:space="preserve"> Data</w:t>
-      </w:r>
-      <w:r>
-        <w:t>, h =0.1</w:t>
+      <w:r>
+        <w:fldChar w:fldCharType="begin"/>
+      </w:r>
+      <w:r>
+        <w:instrText xml:space="preserve"> SEQ Figure \* ARABIC </w:instrText>
+      </w:r>
+      <w:r>
+        <w:fldChar w:fldCharType="separate"/>
+      </w:r>
+      <w:r>
+        <w:rPr>
+          <w:noProof/>
+        </w:rPr>
+        <w:t>7</w:t>
+      </w:r>
+      <w:r>
+        <w:rPr>
+          <w:noProof/>
+        </w:rPr>
+        <w:fldChar w:fldCharType="end"/>
+      </w:r>
+      <w:r>
+        <w:t>: Parzen Estimation on Normal Data, h =0.1</w:t>
       </w:r>
     </w:p>
     <w:p>
@@ -850,6 +821,7 @@
       <w:r>
         <w:rPr>
           <w:noProof/>
+          <w:lang w:val="en-CA" w:eastAsia="en-CA"/>
         </w:rPr>
         <w:drawing>
           <wp:inline distT="0" distB="0" distL="0" distR="0" wp14:anchorId="17A55C45" wp14:editId="3DD1884D">
@@ -867,7 +839,7 @@
                     <pic:cNvPicPr/>
                   </pic:nvPicPr>
                   <pic:blipFill>
-                    <a:blip r:embed="rId13">
+                    <a:blip r:embed="rId12">
                       <a:extLst>
                         <a:ext uri="{28A0092B-C50C-407E-A947-70E740481C1C}">
                           <a14:useLocalDpi xmlns:a14="http://schemas.microsoft.com/office/drawing/2010/main" val="0"/>
@@ -902,19 +874,29 @@
       <w:r>
         <w:t xml:space="preserve">Figure </w:t>
       </w:r>
-      <w:fldSimple w:instr=" SEQ Figure \* ARABIC ">
-        <w:r>
-          <w:rPr>
-            <w:noProof/>
-          </w:rPr>
-          <w:t>8</w:t>
-        </w:r>
-      </w:fldSimple>
-      <w:r>
-        <w:t xml:space="preserve">: </w:t>
-      </w:r>
-      <w:r>
-        <w:t>Parzen Estimation on Normal Data, h =0.</w:t>
+      <w:r>
+        <w:fldChar w:fldCharType="begin"/>
+      </w:r>
+      <w:r>
+        <w:instrText xml:space="preserve"> SEQ Figure \* ARABIC </w:instrText>
+      </w:r>
+      <w:r>
+        <w:fldChar w:fldCharType="separate"/>
+      </w:r>
+      <w:r>
+        <w:rPr>
+          <w:noProof/>
+        </w:rPr>
+        <w:t>8</w:t>
+      </w:r>
+      <w:r>
+        <w:rPr>
+          <w:noProof/>
+        </w:rPr>
+        <w:fldChar w:fldCharType="end"/>
+      </w:r>
+      <w:r>
+        <w:t>: Parzen Estimation on Normal Data, h =0.</w:t>
       </w:r>
       <w:r>
         <w:t>4</w:t>
@@ -929,6 +911,7 @@
       <w:r>
         <w:rPr>
           <w:noProof/>
+          <w:lang w:val="en-CA" w:eastAsia="en-CA"/>
         </w:rPr>
         <w:lastRenderedPageBreak/>
         <w:drawing>
@@ -947,7 +930,7 @@
                     <pic:cNvPicPr/>
                   </pic:nvPicPr>
                   <pic:blipFill>
-                    <a:blip r:embed="rId14">
+                    <a:blip r:embed="rId13">
                       <a:extLst>
                         <a:ext uri="{28A0092B-C50C-407E-A947-70E740481C1C}">
                           <a14:useLocalDpi xmlns:a14="http://schemas.microsoft.com/office/drawing/2010/main" val="0"/>
@@ -983,14 +966,27 @@
       <w:r>
         <w:t xml:space="preserve">Figure </w:t>
       </w:r>
-      <w:fldSimple w:instr=" SEQ Figure \* ARABIC ">
-        <w:r>
-          <w:rPr>
-            <w:noProof/>
-          </w:rPr>
-          <w:t>9</w:t>
-        </w:r>
-      </w:fldSimple>
+      <w:r>
+        <w:fldChar w:fldCharType="begin"/>
+      </w:r>
+      <w:r>
+        <w:instrText xml:space="preserve"> SEQ Figure \* ARABIC </w:instrText>
+      </w:r>
+      <w:r>
+        <w:fldChar w:fldCharType="separate"/>
+      </w:r>
+      <w:r>
+        <w:rPr>
+          <w:noProof/>
+        </w:rPr>
+        <w:t>9</w:t>
+      </w:r>
+      <w:r>
+        <w:rPr>
+          <w:noProof/>
+        </w:rPr>
+        <w:fldChar w:fldCharType="end"/>
+      </w:r>
       <w:r>
         <w:t>:</w:t>
       </w:r>
@@ -998,16 +994,7 @@
         <w:t xml:space="preserve"> </w:t>
       </w:r>
       <w:r>
-        <w:t xml:space="preserve">Parzen Estimation on </w:t>
-      </w:r>
-      <w:r>
-        <w:t>Exponentia</w:t>
-      </w:r>
-      <w:r>
-        <w:t>l Data, h =0.</w:t>
-      </w:r>
-      <w:r>
-        <w:t>1</w:t>
+        <w:t>Parzen Estimation on Exponential Data, h =0.1</w:t>
       </w:r>
     </w:p>
     <w:p/>
@@ -1020,6 +1007,7 @@
       <w:r>
         <w:rPr>
           <w:noProof/>
+          <w:lang w:val="en-CA" w:eastAsia="en-CA"/>
         </w:rPr>
         <w:drawing>
           <wp:inline distT="0" distB="0" distL="0" distR="0" wp14:anchorId="38CDFFDD" wp14:editId="51DDA670">
@@ -1037,7 +1025,7 @@
                     <pic:cNvPicPr/>
                   </pic:nvPicPr>
                   <pic:blipFill>
-                    <a:blip r:embed="rId15">
+                    <a:blip r:embed="rId14">
                       <a:extLst>
                         <a:ext uri="{28A0092B-C50C-407E-A947-70E740481C1C}">
                           <a14:useLocalDpi xmlns:a14="http://schemas.microsoft.com/office/drawing/2010/main" val="0"/>
@@ -1073,14 +1061,27 @@
       <w:r>
         <w:t xml:space="preserve">Figure </w:t>
       </w:r>
-      <w:fldSimple w:instr=" SEQ Figure \* ARABIC ">
-        <w:r>
-          <w:rPr>
-            <w:noProof/>
-          </w:rPr>
-          <w:t>10</w:t>
-        </w:r>
-      </w:fldSimple>
+      <w:r>
+        <w:fldChar w:fldCharType="begin"/>
+      </w:r>
+      <w:r>
+        <w:instrText xml:space="preserve"> SEQ Figure \* ARABIC </w:instrText>
+      </w:r>
+      <w:r>
+        <w:fldChar w:fldCharType="separate"/>
+      </w:r>
+      <w:r>
+        <w:rPr>
+          <w:noProof/>
+        </w:rPr>
+        <w:t>10</w:t>
+      </w:r>
+      <w:r>
+        <w:rPr>
+          <w:noProof/>
+        </w:rPr>
+        <w:fldChar w:fldCharType="end"/>
+      </w:r>
       <w:r>
         <w:t>:</w:t>
       </w:r>
@@ -1088,13 +1089,7 @@
         <w:t xml:space="preserve"> </w:t>
       </w:r>
       <w:r>
-        <w:t xml:space="preserve">Parzen Estimation on </w:t>
-      </w:r>
-      <w:r>
-        <w:t>Exponentia</w:t>
-      </w:r>
-      <w:r>
-        <w:t>l Data, h =0.4</w:t>
+        <w:t>Parzen Estimation on Exponential Data, h =0.4</w:t>
       </w:r>
     </w:p>
     <w:p>
@@ -1140,19 +1135,7 @@
     <w:p>
       <w:r>
         <w:tab/>
-        <w:t xml:space="preserve">Three 2 dimensional </w:t>
-      </w:r>
-      <w:r>
-        <w:t xml:space="preserve">data sets </w:t>
-      </w:r>
-      <w:r>
-        <w:t xml:space="preserve">(al,bl and cl) </w:t>
-      </w:r>
-      <w:r>
-        <w:t>were utilized for this section</w:t>
-      </w:r>
-      <w:r>
-        <w:t>.</w:t>
+        <w:t>Three 2 dimensional data sets (al,bl and cl) were utilized for this section.</w:t>
       </w:r>
     </w:p>
     <w:p>
@@ -1171,9 +1154,10 @@
       <w:r>
         <w:rPr>
           <w:noProof/>
+          <w:lang w:val="en-CA" w:eastAsia="en-CA"/>
         </w:rPr>
         <w:drawing>
-          <wp:inline distT="0" distB="0" distL="0" distR="0" wp14:anchorId="64C1F3B9" wp14:editId="7FAFDB8B">
+          <wp:inline distT="0" distB="0" distL="0" distR="0" wp14:anchorId="731F2141" wp14:editId="0C4B9D0E">
             <wp:extent cx="4510216" cy="3476625"/>
             <wp:effectExtent l="0" t="0" r="5080" b="0"/>
             <wp:docPr id="12" name="Picture 12"/>
@@ -1188,7 +1172,7 @@
                     <pic:cNvPicPr/>
                   </pic:nvPicPr>
                   <pic:blipFill>
-                    <a:blip r:embed="rId16">
+                    <a:blip r:embed="rId15">
                       <a:extLst>
                         <a:ext uri="{28A0092B-C50C-407E-A947-70E740481C1C}">
                           <a14:useLocalDpi xmlns:a14="http://schemas.microsoft.com/office/drawing/2010/main" val="0"/>
@@ -1223,30 +1207,133 @@
       <w:r>
         <w:t xml:space="preserve">Figure </w:t>
       </w:r>
+      <w:r>
+        <w:fldChar w:fldCharType="begin"/>
+      </w:r>
+      <w:r>
+        <w:instrText xml:space="preserve"> SEQ Figure \* ARABIC </w:instrText>
+      </w:r>
+      <w:r>
+        <w:fldChar w:fldCharType="separate"/>
+      </w:r>
+      <w:r>
+        <w:rPr>
+          <w:noProof/>
+        </w:rPr>
+        <w:t>11</w:t>
+      </w:r>
+      <w:r>
+        <w:rPr>
+          <w:noProof/>
+        </w:rPr>
+        <w:fldChar w:fldCharType="end"/>
+      </w:r>
+      <w:r>
+        <w:t xml:space="preserve">: </w:t>
+      </w:r>
+      <w:r>
+        <w:t>ML Estimated Classification Boundary</w:t>
+      </w:r>
+    </w:p>
+    <w:p>
+      <w:pPr>
+        <w:pStyle w:val="Heading2"/>
+      </w:pPr>
+      <w:r>
+        <w:lastRenderedPageBreak/>
+        <w:t>Non-Parametric Estimation:</w:t>
+      </w:r>
+    </w:p>
+    <w:p>
+      <w:pPr>
+        <w:keepNext/>
+        <w:jc w:val="center"/>
+      </w:pPr>
+      <w:r>
+        <w:rPr>
+          <w:noProof/>
+          <w:lang w:val="en-CA" w:eastAsia="en-CA"/>
+        </w:rPr>
+        <w:drawing>
+          <wp:inline distT="0" distB="0" distL="0" distR="0" wp14:anchorId="2E23E928" wp14:editId="32B473C8">
+            <wp:extent cx="3832672" cy="3057525"/>
+            <wp:effectExtent l="0" t="0" r="0" b="0"/>
+            <wp:docPr id="17" name="Picture 17"/>
+            <wp:cNvGraphicFramePr>
+              <a:graphicFrameLocks xmlns:a="http://schemas.openxmlformats.org/drawingml/2006/main" noChangeAspect="1"/>
+            </wp:cNvGraphicFramePr>
+            <a:graphic xmlns:a="http://schemas.openxmlformats.org/drawingml/2006/main">
+              <a:graphicData uri="http://schemas.openxmlformats.org/drawingml/2006/picture">
+                <pic:pic xmlns:pic="http://schemas.openxmlformats.org/drawingml/2006/picture">
+                  <pic:nvPicPr>
+                    <pic:cNvPr id="0" name="Picture 2"/>
+                    <pic:cNvPicPr>
+                      <a:picLocks noChangeAspect="1" noChangeArrowheads="1"/>
+                    </pic:cNvPicPr>
+                  </pic:nvPicPr>
+                  <pic:blipFill>
+                    <a:blip r:embed="rId16">
+                      <a:extLst>
+                        <a:ext uri="{28A0092B-C50C-407E-A947-70E740481C1C}">
+                          <a14:useLocalDpi xmlns:a14="http://schemas.microsoft.com/office/drawing/2010/main" val="0"/>
+                        </a:ext>
+                      </a:extLst>
+                    </a:blip>
+                    <a:srcRect/>
+                    <a:stretch>
+                      <a:fillRect/>
+                    </a:stretch>
+                  </pic:blipFill>
+                  <pic:spPr bwMode="auto">
+                    <a:xfrm>
+                      <a:off x="0" y="0"/>
+                      <a:ext cx="3845562" cy="3067808"/>
+                    </a:xfrm>
+                    <a:prstGeom prst="rect">
+                      <a:avLst/>
+                    </a:prstGeom>
+                    <a:noFill/>
+                    <a:ln>
+                      <a:noFill/>
+                    </a:ln>
+                  </pic:spPr>
+                </pic:pic>
+              </a:graphicData>
+            </a:graphic>
+          </wp:inline>
+        </w:drawing>
+      </w:r>
+    </w:p>
+    <w:p>
+      <w:pPr>
+        <w:pStyle w:val="Caption"/>
+        <w:jc w:val="center"/>
+      </w:pPr>
+      <w:r>
+        <w:t xml:space="preserve">Figure </w:t>
+      </w:r>
       <w:fldSimple w:instr=" SEQ Figure \* ARABIC ">
         <w:r>
           <w:rPr>
             <w:noProof/>
           </w:rPr>
-          <w:t>11</w:t>
+          <w:t>12</w:t>
         </w:r>
       </w:fldSimple>
       <w:r>
-        <w:t xml:space="preserve">: </w:t>
-      </w:r>
-      <w:r>
-        <w:t>ML Estimated Classification Boundary</w:t>
-      </w:r>
-    </w:p>
-    <w:p>
-      <w:pPr>
-        <w:pStyle w:val="Heading2"/>
-      </w:pPr>
-      <w:r>
-        <w:t>Non-Parametric Estimation:</w:t>
-      </w:r>
-    </w:p>
-    <w:p/>
+        <w:t>: ML Estimated Classification Boundary</w:t>
+      </w:r>
+    </w:p>
+    <w:p>
+      <w:r>
+        <w:t xml:space="preserve">The graph above is an incomplete classification boundary. This question could not be completed, and the boundaries shown are a result of super imposed mesh plots with the larger value visible above the others. It doesn’t show the actual boundary, but in most cases the visible boundaries are where they would end up. The zero values don’t show any boundaries, which is why lines were drawn to </w:t>
+      </w:r>
+      <w:r>
+        <w:t>demonstrate where we thought the lines would end up.</w:t>
+      </w:r>
+      <w:bookmarkStart w:id="0" w:name="_GoBack"/>
+      <w:bookmarkEnd w:id="0"/>
+    </w:p>
     <w:p>
       <w:pPr>
         <w:pStyle w:val="Heading1"/>
@@ -1269,10 +1356,11 @@
       <w:r>
         <w:rPr>
           <w:noProof/>
+          <w:lang w:val="en-CA" w:eastAsia="en-CA"/>
         </w:rPr>
         <w:lastRenderedPageBreak/>
         <w:drawing>
-          <wp:inline distT="0" distB="0" distL="0" distR="0" wp14:anchorId="69455297" wp14:editId="237E4FF0">
+          <wp:inline distT="0" distB="0" distL="0" distR="0" wp14:anchorId="1B4510A9" wp14:editId="439CDAEB">
             <wp:extent cx="4876800" cy="3657600"/>
             <wp:effectExtent l="0" t="0" r="0" b="0"/>
             <wp:docPr id="13" name="Picture 13"/>
@@ -1322,14 +1410,27 @@
       <w:r>
         <w:t xml:space="preserve">Figure </w:t>
       </w:r>
-      <w:fldSimple w:instr=" SEQ Figure \* ARABIC ">
-        <w:r>
-          <w:rPr>
-            <w:noProof/>
-          </w:rPr>
-          <w:t>12</w:t>
-        </w:r>
-      </w:fldSimple>
+      <w:r>
+        <w:fldChar w:fldCharType="begin"/>
+      </w:r>
+      <w:r>
+        <w:instrText xml:space="preserve"> SEQ Figure \* ARABIC </w:instrText>
+      </w:r>
+      <w:r>
+        <w:fldChar w:fldCharType="separate"/>
+      </w:r>
+      <w:r>
+        <w:rPr>
+          <w:noProof/>
+        </w:rPr>
+        <w:t>13</w:t>
+      </w:r>
+      <w:r>
+        <w:rPr>
+          <w:noProof/>
+        </w:rPr>
+        <w:fldChar w:fldCharType="end"/>
+      </w:r>
       <w:r>
         <w:t>: Sequential Classifier 1</w:t>
       </w:r>
@@ -1342,6 +1443,7 @@
       <w:r>
         <w:rPr>
           <w:noProof/>
+          <w:lang w:val="en-CA" w:eastAsia="en-CA"/>
         </w:rPr>
         <w:drawing>
           <wp:inline distT="0" distB="0" distL="0" distR="0" wp14:anchorId="00BACE0C" wp14:editId="197F5EE7">
@@ -1394,14 +1496,27 @@
       <w:r>
         <w:t xml:space="preserve">Figure </w:t>
       </w:r>
-      <w:fldSimple w:instr=" SEQ Figure \* ARABIC ">
-        <w:r>
-          <w:rPr>
-            <w:noProof/>
-          </w:rPr>
-          <w:t>13</w:t>
-        </w:r>
-      </w:fldSimple>
+      <w:r>
+        <w:fldChar w:fldCharType="begin"/>
+      </w:r>
+      <w:r>
+        <w:instrText xml:space="preserve"> SEQ Figure \* ARABIC </w:instrText>
+      </w:r>
+      <w:r>
+        <w:fldChar w:fldCharType="separate"/>
+      </w:r>
+      <w:r>
+        <w:rPr>
+          <w:noProof/>
+        </w:rPr>
+        <w:t>14</w:t>
+      </w:r>
+      <w:r>
+        <w:rPr>
+          <w:noProof/>
+        </w:rPr>
+        <w:fldChar w:fldCharType="end"/>
+      </w:r>
       <w:r>
         <w:t>: Sequential Classifier 2</w:t>
       </w:r>
@@ -1414,6 +1529,7 @@
       <w:r>
         <w:rPr>
           <w:noProof/>
+          <w:lang w:val="en-CA" w:eastAsia="en-CA"/>
         </w:rPr>
         <w:lastRenderedPageBreak/>
         <w:drawing>
@@ -1467,14 +1583,27 @@
       <w:r>
         <w:t xml:space="preserve">Figure </w:t>
       </w:r>
-      <w:fldSimple w:instr=" SEQ Figure \* ARABIC ">
-        <w:r>
-          <w:rPr>
-            <w:noProof/>
-          </w:rPr>
-          <w:t>14</w:t>
-        </w:r>
-      </w:fldSimple>
+      <w:r>
+        <w:fldChar w:fldCharType="begin"/>
+      </w:r>
+      <w:r>
+        <w:instrText xml:space="preserve"> SEQ Figure \* ARABIC </w:instrText>
+      </w:r>
+      <w:r>
+        <w:fldChar w:fldCharType="separate"/>
+      </w:r>
+      <w:r>
+        <w:rPr>
+          <w:noProof/>
+        </w:rPr>
+        <w:t>15</w:t>
+      </w:r>
+      <w:r>
+        <w:rPr>
+          <w:noProof/>
+        </w:rPr>
+        <w:fldChar w:fldCharType="end"/>
+      </w:r>
       <w:r>
         <w:t>: Sequential Classifier 3</w:t>
       </w:r>
@@ -1496,6 +1625,7 @@
       <w:r>
         <w:rPr>
           <w:noProof/>
+          <w:lang w:val="en-CA" w:eastAsia="en-CA"/>
         </w:rPr>
         <w:drawing>
           <wp:inline distT="0" distB="0" distL="0" distR="0" wp14:anchorId="6689F9E8" wp14:editId="56452926">
@@ -1548,14 +1678,27 @@
       <w:r>
         <w:t xml:space="preserve">Figure </w:t>
       </w:r>
-      <w:fldSimple w:instr=" SEQ Figure \* ARABIC ">
-        <w:r>
-          <w:rPr>
-            <w:noProof/>
-          </w:rPr>
-          <w:t>15</w:t>
-        </w:r>
-      </w:fldSimple>
+      <w:r>
+        <w:fldChar w:fldCharType="begin"/>
+      </w:r>
+      <w:r>
+        <w:instrText xml:space="preserve"> SEQ Figure \* ARABIC </w:instrText>
+      </w:r>
+      <w:r>
+        <w:fldChar w:fldCharType="separate"/>
+      </w:r>
+      <w:r>
+        <w:rPr>
+          <w:noProof/>
+        </w:rPr>
+        <w:t>16</w:t>
+      </w:r>
+      <w:r>
+        <w:rPr>
+          <w:noProof/>
+        </w:rPr>
+        <w:fldChar w:fldCharType="end"/>
+      </w:r>
       <w:r>
         <w:t>: Error Rates</w:t>
       </w:r>
@@ -1584,13 +1727,7 @@
         <w:t xml:space="preserve">After completing this lab it can be concluded that </w:t>
       </w:r>
       <w:r>
-        <w:t>the parametric estimation is an excellent technique for data sets that have known distributions and are fairly easy to distinguish from other data sets. Non- parametric estimation is excellent for data that does not follow regular distributions or where data sets are hard to differentiate. Parametric and non-parametric estimation techniques seem better suited for use for post data collection analysis while s</w:t>
-      </w:r>
-      <w:r>
-        <w:t>equential estimation</w:t>
-      </w:r>
-      <w:r>
-        <w:t xml:space="preserve"> seems better suited for use when data is being collected and the system needs to come to conclusions simultaneously. The context of the data being </w:t>
+        <w:t xml:space="preserve">the parametric estimation is an excellent technique for data sets that have known distributions and are fairly easy to distinguish from other data sets. Non- parametric estimation is excellent for data that does not follow regular distributions or where data sets are hard to differentiate. Parametric and non-parametric estimation techniques seem better suited for use for post data collection analysis while sequential estimation seems better suited for use when data is being collected and the system needs to come to conclusions simultaneously. The context of the data being </w:t>
       </w:r>
       <w:r>
         <w:t>collected</w:t>
@@ -1601,8 +1738,6 @@
       <w:r>
         <w:t>,</w:t>
       </w:r>
-      <w:bookmarkStart w:id="0" w:name="_GoBack"/>
-      <w:bookmarkEnd w:id="0"/>
       <w:r>
         <w:t xml:space="preserve"> which in turn results in a better trained classifier.</w:t>
       </w:r>
@@ -1618,7 +1753,7 @@
 </file>
 
 <file path=word/numbering.xml><?xml version="1.0" encoding="utf-8"?>
-<w:numbering xmlns:wpc="http://schemas.microsoft.com/office/word/2010/wordprocessingCanvas" xmlns:mc="http://schemas.openxmlformats.org/markup-compatibility/2006" xmlns:o="urn:schemas-microsoft-com:office:office" xmlns:r="http://schemas.openxmlformats.org/officeDocument/2006/relationships" xmlns:m="http://schemas.openxmlformats.org/officeDocument/2006/math" xmlns:v="urn:schemas-microsoft-com:vml" xmlns:wp14="http://schemas.microsoft.com/office/word/2010/wordprocessingDrawing" xmlns:wp="http://schemas.openxmlformats.org/drawingml/2006/wordprocessingDrawing" xmlns:w10="urn:schemas-microsoft-com:office:word" xmlns:w="http://schemas.openxmlformats.org/wordprocessingml/2006/main" xmlns:w14="http://schemas.microsoft.com/office/word/2010/wordml" xmlns:wpg="http://schemas.microsoft.com/office/word/2010/wordprocessingGroup" xmlns:wpi="http://schemas.microsoft.com/office/word/2010/wordprocessingInk" xmlns:wne="http://schemas.microsoft.com/office/word/2006/wordml" xmlns:wps="http://schemas.microsoft.com/office/word/2010/wordprocessingShape" mc:Ignorable="w14 wp14">
+<w:numbering xmlns:wpc="http://schemas.microsoft.com/office/word/2010/wordprocessingCanvas" xmlns:mc="http://schemas.openxmlformats.org/markup-compatibility/2006" xmlns:o="urn:schemas-microsoft-com:office:office" xmlns:r="http://schemas.openxmlformats.org/officeDocument/2006/relationships" xmlns:m="http://schemas.openxmlformats.org/officeDocument/2006/math" xmlns:v="urn:schemas-microsoft-com:vml" xmlns:wp14="http://schemas.microsoft.com/office/word/2010/wordprocessingDrawing" xmlns:wp="http://schemas.openxmlformats.org/drawingml/2006/wordprocessingDrawing" xmlns:w10="urn:schemas-microsoft-com:office:word" xmlns:w="http://schemas.openxmlformats.org/wordprocessingml/2006/main" xmlns:w14="http://schemas.microsoft.com/office/word/2010/wordml" xmlns:w15="http://schemas.microsoft.com/office/word/2012/wordml" xmlns:wpg="http://schemas.microsoft.com/office/word/2010/wordprocessingGroup" xmlns:wpi="http://schemas.microsoft.com/office/word/2010/wordprocessingInk" xmlns:wne="http://schemas.microsoft.com/office/word/2006/wordml" xmlns:wps="http://schemas.microsoft.com/office/word/2010/wordprocessingShape" mc:Ignorable="w14 w15 wp14">
   <w:abstractNum w:abstractNumId="0">
     <w:nsid w:val="6D77495A"/>
     <w:multiLevelType w:val="hybridMultilevel"/>
@@ -1739,7 +1874,7 @@
 </file>
 
 <file path=word/styles.xml><?xml version="1.0" encoding="utf-8"?>
-<w:styles xmlns:mc="http://schemas.openxmlformats.org/markup-compatibility/2006" xmlns:r="http://schemas.openxmlformats.org/officeDocument/2006/relationships" xmlns:w="http://schemas.openxmlformats.org/wordprocessingml/2006/main" xmlns:w14="http://schemas.microsoft.com/office/word/2010/wordml" mc:Ignorable="w14">
+<w:styles xmlns:mc="http://schemas.openxmlformats.org/markup-compatibility/2006" xmlns:r="http://schemas.openxmlformats.org/officeDocument/2006/relationships" xmlns:w="http://schemas.openxmlformats.org/wordprocessingml/2006/main" xmlns:w14="http://schemas.microsoft.com/office/word/2010/wordml" xmlns:w15="http://schemas.microsoft.com/office/word/2012/wordml" mc:Ignorable="w14 w15">
   <w:docDefaults>
     <w:rPrDefault>
       <w:rPr>
@@ -1755,555 +1890,378 @@
       </w:pPr>
     </w:pPrDefault>
   </w:docDefaults>
-  <w:latentStyles w:defLockedState="0" w:defUIPriority="99" w:defSemiHidden="1" w:defUnhideWhenUsed="1" w:defQFormat="0" w:count="267">
-    <w:lsdException w:name="Normal" w:semiHidden="0" w:uiPriority="0" w:unhideWhenUsed="0" w:qFormat="1"/>
-    <w:lsdException w:name="heading 1" w:semiHidden="0" w:uiPriority="9" w:unhideWhenUsed="0" w:qFormat="1"/>
-    <w:lsdException w:name="heading 2" w:uiPriority="9" w:qFormat="1"/>
-    <w:lsdException w:name="heading 3" w:uiPriority="9" w:qFormat="1"/>
-    <w:lsdException w:name="heading 4" w:uiPriority="9" w:qFormat="1"/>
-    <w:lsdException w:name="heading 5" w:uiPriority="9" w:qFormat="1"/>
-    <w:lsdException w:name="heading 6" w:uiPriority="9" w:qFormat="1"/>
-    <w:lsdException w:name="heading 7" w:uiPriority="9" w:qFormat="1"/>
-    <w:lsdException w:name="heading 8" w:uiPriority="9" w:qFormat="1"/>
-    <w:lsdException w:name="heading 9" w:uiPriority="9" w:qFormat="1"/>
-    <w:lsdException w:name="toc 1" w:uiPriority="39"/>
-    <w:lsdException w:name="toc 2" w:uiPriority="39"/>
-    <w:lsdException w:name="toc 3" w:uiPriority="39"/>
-    <w:lsdException w:name="toc 4" w:uiPriority="39"/>
-    <w:lsdException w:name="toc 5" w:uiPriority="39"/>
-    <w:lsdException w:name="toc 6" w:uiPriority="39"/>
-    <w:lsdException w:name="toc 7" w:uiPriority="39"/>
-    <w:lsdException w:name="toc 8" w:uiPriority="39"/>
-    <w:lsdException w:name="toc 9" w:uiPriority="39"/>
-    <w:lsdException w:name="caption" w:uiPriority="35" w:qFormat="1"/>
-    <w:lsdException w:name="Title" w:semiHidden="0" w:uiPriority="10" w:unhideWhenUsed="0" w:qFormat="1"/>
-    <w:lsdException w:name="Default Paragraph Font" w:uiPriority="1"/>
-    <w:lsdException w:name="Subtitle" w:semiHidden="0" w:uiPriority="11" w:unhideWhenUsed="0" w:qFormat="1"/>
-    <w:lsdException w:name="Strong" w:semiHidden="0" w:uiPriority="22" w:unhideWhenUsed="0" w:qFormat="1"/>
-    <w:lsdException w:name="Emphasis" w:semiHidden="0" w:uiPriority="20" w:unhideWhenUsed="0" w:qFormat="1"/>
-    <w:lsdException w:name="Table Grid" w:semiHidden="0" w:uiPriority="59" w:unhideWhenUsed="0"/>
-    <w:lsdException w:name="Placeholder Text" w:unhideWhenUsed="0"/>
-    <w:lsdException w:name="No Spacing" w:semiHidden="0" w:uiPriority="1" w:unhideWhenUsed="0" w:qFormat="1"/>
-    <w:lsdException w:name="Light Shading" w:semiHidden="0" w:uiPriority="60" w:unhideWhenUsed="0"/>
-    <w:lsdException w:name="Light List" w:semiHidden="0" w:uiPriority="61" w:unhideWhenUsed="0"/>
-    <w:lsdException w:name="Light Grid" w:semiHidden="0" w:uiPriority="62" w:unhideWhenUsed="0"/>
-    <w:lsdException w:name="Medium Shading 1" w:semiHidden="0" w:uiPriority="63" w:unhideWhenUsed="0"/>
-    <w:lsdException w:name="Medium Shading 2" w:semiHidden="0" w:uiPriority="64" w:unhideWhenUsed="0"/>
-    <w:lsdException w:name="Medium List 1" w:semiHidden="0" w:uiPriority="65" w:unhideWhenUsed="0"/>
-    <w:lsdException w:name="Medium List 2" w:semiHidden="0" w:uiPriority="66" w:unhideWhenUsed="0"/>
-    <w:lsdException w:name="Medium Grid 1" w:semiHidden="0" w:uiPriority="67" w:unhideWhenUsed="0"/>
-    <w:lsdException w:name="Medium Grid 2" w:semiHidden="0" w:uiPriority="68" w:unhideWhenUsed="0"/>
-    <w:lsdException w:name="Medium Grid 3" w:semiHidden="0" w:uiPriority="69" w:unhideWhenUsed="0"/>
-    <w:lsdException w:name="Dark List" w:semiHidden="0" w:uiPriority="70" w:unhideWhenUsed="0"/>
-    <w:lsdException w:name="Colorful Shading" w:semiHidden="0" w:uiPriority="71" w:unhideWhenUsed="0"/>
-    <w:lsdException w:name="Colorful List" w:semiHidden="0" w:uiPriority="72" w:unhideWhenUsed="0"/>
-    <w:lsdException w:name="Colorful Grid" w:semiHidden="0" w:uiPriority="73" w:unhideWhenUsed="0"/>
-    <w:lsdException w:name="Light Shading Accent 1" w:semiHidden="0" w:uiPriority="60" w:unhideWhenUsed="0"/>
-    <w:lsdException w:name="Light List Accent 1" w:semiHidden="0" w:uiPriority="61" w:unhideWhenUsed="0"/>
-    <w:lsdException w:name="Light Grid Accent 1" w:semiHidden="0" w:uiPriority="62" w:unhideWhenUsed="0"/>
-    <w:lsdException w:name="Medium Shading 1 Accent 1" w:semiHidden="0" w:uiPriority="63" w:unhideWhenUsed="0"/>
-    <w:lsdException w:name="Medium Shading 2 Accent 1" w:semiHidden="0" w:uiPriority="64" w:unhideWhenUsed="0"/>
-    <w:lsdException w:name="Medium List 1 Accent 1" w:semiHidden="0" w:uiPriority="65" w:unhideWhenUsed="0"/>
-    <w:lsdException w:name="Revision" w:unhideWhenUsed="0"/>
-    <w:lsdException w:name="List Paragraph" w:semiHidden="0" w:uiPriority="34" w:unhideWhenUsed="0" w:qFormat="1"/>
-    <w:lsdException w:name="Quote" w:semiHidden="0" w:uiPriority="29" w:unhideWhenUsed="0" w:qFormat="1"/>
-    <w:lsdException w:name="Intense Quote" w:semiHidden="0" w:uiPriority="30" w:unhideWhenUsed="0" w:qFormat="1"/>
-    <w:lsdException w:name="Medium List 2 Accent 1" w:semiHidden="0" w:uiPriority="66" w:unhideWhenUsed="0"/>
-    <w:lsdException w:name="Medium Grid 1 Accent 1" w:semiHidden="0" w:uiPriority="67" w:unhideWhenUsed="0"/>
-    <w:lsdException w:name="Medium Grid 2 Accent 1" w:semiHidden="0" w:uiPriority="68" w:unhideWhenUsed="0"/>
-    <w:lsdException w:name="Medium Grid 3 Accent 1" w:semiHidden="0" w:uiPriority="69" w:unhideWhenUsed="0"/>
-    <w:lsdException w:name="Dark List Accent 1" w:semiHidden="0" w:uiPriority="70" w:unhideWhenUsed="0"/>
-    <w:lsdException w:name="Colorful Shading Accent 1" w:semiHidden="0" w:uiPriority="71" w:unhideWhenUsed="0"/>
-    <w:lsdException w:name="Colorful List Accent 1" w:semiHidden="0" w:uiPriority="72" w:unhideWhenUsed="0"/>
-    <w:lsdException w:name="Colorful Grid Accent 1" w:semiHidden="0" w:uiPriority="73" w:unhideWhenUsed="0"/>
-    <w:lsdException w:name="Light Shading Accent 2" w:semiHidden="0" w:uiPriority="60" w:unhideWhenUsed="0"/>
-    <w:lsdException w:name="Light List Accent 2" w:semiHidden="0" w:uiPriority="61" w:unhideWhenUsed="0"/>
-    <w:lsdException w:name="Light Grid Accent 2" w:semiHidden="0" w:uiPriority="62" w:unhideWhenUsed="0"/>
-    <w:lsdException w:name="Medium Shading 1 Accent 2" w:semiHidden="0" w:uiPriority="63" w:unhideWhenUsed="0"/>
-    <w:lsdException w:name="Medium Shading 2 Accent 2" w:semiHidden="0" w:uiPriority="64" w:unhideWhenUsed="0"/>
-    <w:lsdException w:name="Medium List 1 Accent 2" w:semiHidden="0" w:uiPriority="65" w:unhideWhenUsed="0"/>
-    <w:lsdException w:name="Medium List 2 Accent 2" w:semiHidden="0" w:uiPriority="66" w:unhideWhenUsed="0"/>
-    <w:lsdException w:name="Medium Grid 1 Accent 2" w:semiHidden="0" w:uiPriority="67" w:unhideWhenUsed="0"/>
-    <w:lsdException w:name="Medium Grid 2 Accent 2" w:semiHidden="0" w:uiPriority="68" w:unhideWhenUsed="0"/>
-    <w:lsdException w:name="Medium Grid 3 Accent 2" w:semiHidden="0" w:uiPriority="69" w:unhideWhenUsed="0"/>
-    <w:lsdException w:name="Dark List Accent 2" w:semiHidden="0" w:uiPriority="70" w:unhideWhenUsed="0"/>
-    <w:lsdException w:name="Colorful Shading Accent 2" w:semiHidden="0" w:uiPriority="71" w:unhideWhenUsed="0"/>
-    <w:lsdException w:name="Colorful List Accent 2" w:semiHidden="0" w:uiPriority="72" w:unhideWhenUsed="0"/>
-    <w:lsdException w:name="Colorful Grid Accent 2" w:semiHidden="0" w:uiPriority="73" w:unhideWhenUsed="0"/>
-    <w:lsdException w:name="Light Shading Accent 3" w:semiHidden="0" w:uiPriority="60" w:unhideWhenUsed="0"/>
-    <w:lsdException w:name="Light List Accent 3" w:semiHidden="0" w:uiPriority="61" w:unhideWhenUsed="0"/>
-    <w:lsdException w:name="Light Grid Accent 3" w:semiHidden="0" w:uiPriority="62" w:unhideWhenUsed="0"/>
-    <w:lsdException w:name="Medium Shading 1 Accent 3" w:semiHidden="0" w:uiPriority="63" w:unhideWhenUsed="0"/>
-    <w:lsdException w:name="Medium Shading 2 Accent 3" w:semiHidden="0" w:uiPriority="64" w:unhideWhenUsed="0"/>
-    <w:lsdException w:name="Medium List 1 Accent 3" w:semiHidden="0" w:uiPriority="65" w:unhideWhenUsed="0"/>
-    <w:lsdException w:name="Medium List 2 Accent 3" w:semiHidden="0" w:uiPriority="66" w:unhideWhenUsed="0"/>
-    <w:lsdException w:name="Medium Grid 1 Accent 3" w:semiHidden="0" w:uiPriority="67" w:unhideWhenUsed="0"/>
-    <w:lsdException w:name="Medium Grid 2 Accent 3" w:semiHidden="0" w:uiPriority="68" w:unhideWhenUsed="0"/>
-    <w:lsdException w:name="Medium Grid 3 Accent 3" w:semiHidden="0" w:uiPriority="69" w:unhideWhenUsed="0"/>
-    <w:lsdException w:name="Dark List Accent 3" w:semiHidden="0" w:uiPriority="70" w:unhideWhenUsed="0"/>
-    <w:lsdException w:name="Colorful Shading Accent 3" w:semiHidden="0" w:uiPriority="71" w:unhideWhenUsed="0"/>
-    <w:lsdException w:name="Colorful List Accent 3" w:semiHidden="0" w:uiPriority="72" w:unhideWhenUsed="0"/>
-    <w:lsdException w:name="Colorful Grid Accent 3" w:semiHidden="0" w:uiPriority="73" w:unhideWhenUsed="0"/>
-    <w:lsdException w:name="Light Shading Accent 4" w:semiHidden="0" w:uiPriority="60" w:unhideWhenUsed="0"/>
-    <w:lsdException w:name="Light List Accent 4" w:semiHidden="0" w:uiPriority="61" w:unhideWhenUsed="0"/>
-    <w:lsdException w:name="Light Grid Accent 4" w:semiHidden="0" w:uiPriority="62" w:unhideWhenUsed="0"/>
-    <w:lsdException w:name="Medium Shading 1 Accent 4" w:semiHidden="0" w:uiPriority="63" w:unhideWhenUsed="0"/>
-    <w:lsdException w:name="Medium Shading 2 Accent 4" w:semiHidden="0" w:uiPriority="64" w:unhideWhenUsed="0"/>
-    <w:lsdException w:name="Medium List 1 Accent 4" w:semiHidden="0" w:uiPriority="65" w:unhideWhenUsed="0"/>
-    <w:lsdException w:name="Medium List 2 Accent 4" w:semiHidden="0" w:uiPriority="66" w:unhideWhenUsed="0"/>
-    <w:lsdException w:name="Medium Grid 1 Accent 4" w:semiHidden="0" w:uiPriority="67" w:unhideWhenUsed="0"/>
-    <w:lsdException w:name="Medium Grid 2 Accent 4" w:semiHidden="0" w:uiPriority="68" w:unhideWhenUsed="0"/>
-    <w:lsdException w:name="Medium Grid 3 Accent 4" w:semiHidden="0" w:uiPriority="69" w:unhideWhenUsed="0"/>
-    <w:lsdException w:name="Dark List Accent 4" w:semiHidden="0" w:uiPriority="70" w:unhideWhenUsed="0"/>
-    <w:lsdException w:name="Colorful Shading Accent 4" w:semiHidden="0" w:uiPriority="71" w:unhideWhenUsed="0"/>
-    <w:lsdException w:name="Colorful List Accent 4" w:semiHidden="0" w:uiPriority="72" w:unhideWhenUsed="0"/>
-    <w:lsdException w:name="Colorful Grid Accent 4" w:semiHidden="0" w:uiPriority="73" w:unhideWhenUsed="0"/>
-    <w:lsdException w:name="Light Shading Accent 5" w:semiHidden="0" w:uiPriority="60" w:unhideWhenUsed="0"/>
-    <w:lsdException w:name="Light List Accent 5" w:semiHidden="0" w:uiPriority="61" w:unhideWhenUsed="0"/>
-    <w:lsdException w:name="Light Grid Accent 5" w:semiHidden="0" w:uiPriority="62" w:unhideWhenUsed="0"/>
-    <w:lsdException w:name="Medium Shading 1 Accent 5" w:semiHidden="0" w:uiPriority="63" w:unhideWhenUsed="0"/>
-    <w:lsdException w:name="Medium Shading 2 Accent 5" w:semiHidden="0" w:uiPriority="64" w:unhideWhenUsed="0"/>
-    <w:lsdException w:name="Medium List 1 Accent 5" w:semiHidden="0" w:uiPriority="65" w:unhideWhenUsed="0"/>
-    <w:lsdException w:name="Medium List 2 Accent 5" w:semiHidden="0" w:uiPriority="66" w:unhideWhenUsed="0"/>
-    <w:lsdException w:name="Medium Grid 1 Accent 5" w:semiHidden="0" w:uiPriority="67" w:unhideWhenUsed="0"/>
-    <w:lsdException w:name="Medium Grid 2 Accent 5" w:semiHidden="0" w:uiPriority="68" w:unhideWhenUsed="0"/>
-    <w:lsdException w:name="Medium Grid 3 Accent 5" w:semiHidden="0" w:uiPriority="69" w:unhideWhenUsed="0"/>
-    <w:lsdException w:name="Dark List Accent 5" w:semiHidden="0" w:uiPriority="70" w:unhideWhenUsed="0"/>
-    <w:lsdException w:name="Colorful Shading Accent 5" w:semiHidden="0" w:uiPriority="71" w:unhideWhenUsed="0"/>
-    <w:lsdException w:name="Colorful List Accent 5" w:semiHidden="0" w:uiPriority="72" w:unhideWhenUsed="0"/>
-    <w:lsdException w:name="Colorful Grid Accent 5" w:semiHidden="0" w:uiPriority="73" w:unhideWhenUsed="0"/>
-    <w:lsdException w:name="Light Shading Accent 6" w:semiHidden="0" w:uiPriority="60" w:unhideWhenUsed="0"/>
-    <w:lsdException w:name="Light List Accent 6" w:semiHidden="0" w:uiPriority="61" w:unhideWhenUsed="0"/>
-    <w:lsdException w:name="Light Grid Accent 6" w:semiHidden="0" w:uiPriority="62" w:unhideWhenUsed="0"/>
-    <w:lsdException w:name="Medium Shading 1 Accent 6" w:semiHidden="0" w:uiPriority="63" w:unhideWhenUsed="0"/>
-    <w:lsdException w:name="Medium Shading 2 Accent 6" w:semiHidden="0" w:uiPriority="64" w:unhideWhenUsed="0"/>
-    <w:lsdException w:name="Medium List 1 Accent 6" w:semiHidden="0" w:uiPriority="65" w:unhideWhenUsed="0"/>
-    <w:lsdException w:name="Medium List 2 Accent 6" w:semiHidden="0" w:uiPriority="66" w:unhideWhenUsed="0"/>
-    <w:lsdException w:name="Medium Grid 1 Accent 6" w:semiHidden="0" w:uiPriority="67" w:unhideWhenUsed="0"/>
-    <w:lsdException w:name="Medium Grid 2 Accent 6" w:semiHidden="0" w:uiPriority="68" w:unhideWhenUsed="0"/>
-    <w:lsdException w:name="Medium Grid 3 Accent 6" w:semiHidden="0" w:uiPriority="69" w:unhideWhenUsed="0"/>
-    <w:lsdException w:name="Dark List Accent 6" w:semiHidden="0" w:uiPriority="70" w:unhideWhenUsed="0"/>
-    <w:lsdException w:name="Colorful Shading Accent 6" w:semiHidden="0" w:uiPriority="71" w:unhideWhenUsed="0"/>
-    <w:lsdException w:name="Colorful List Accent 6" w:semiHidden="0" w:uiPriority="72" w:unhideWhenUsed="0"/>
-    <w:lsdException w:name="Colorful Grid Accent 6" w:semiHidden="0" w:uiPriority="73" w:unhideWhenUsed="0"/>
-    <w:lsdException w:name="Subtle Emphasis" w:semiHidden="0" w:uiPriority="19" w:unhideWhenUsed="0" w:qFormat="1"/>
-    <w:lsdException w:name="Intense Emphasis" w:semiHidden="0" w:uiPriority="21" w:unhideWhenUsed="0" w:qFormat="1"/>
-    <w:lsdException w:name="Subtle Reference" w:semiHidden="0" w:uiPriority="31" w:unhideWhenUsed="0" w:qFormat="1"/>
-    <w:lsdException w:name="Intense Reference" w:semiHidden="0" w:uiPriority="32" w:unhideWhenUsed="0" w:qFormat="1"/>
-    <w:lsdException w:name="Book Title" w:semiHidden="0" w:uiPriority="33" w:unhideWhenUsed="0" w:qFormat="1"/>
-    <w:lsdException w:name="Bibliography" w:uiPriority="37"/>
-    <w:lsdException w:name="TOC Heading" w:uiPriority="39" w:qFormat="1"/>
-  </w:latentStyles>
-  <w:style w:type="paragraph" w:default="1" w:styleId="Normal">
-    <w:name w:val="Normal"/>
-    <w:qFormat/>
-  </w:style>
-  <w:style w:type="paragraph" w:styleId="Heading1">
-    <w:name w:val="heading 1"/>
-    <w:basedOn w:val="Normal"/>
-    <w:next w:val="Normal"/>
-    <w:link w:val="Heading1Char"/>
-    <w:uiPriority w:val="9"/>
-    <w:qFormat/>
-    <w:rsid w:val="0013520D"/>
-    <w:pPr>
-      <w:keepNext/>
-      <w:keepLines/>
-      <w:spacing w:before="480" w:after="0"/>
-      <w:outlineLvl w:val="0"/>
-    </w:pPr>
-    <w:rPr>
-      <w:rFonts w:asciiTheme="majorHAnsi" w:eastAsiaTheme="majorEastAsia" w:hAnsiTheme="majorHAnsi" w:cstheme="majorBidi"/>
-      <w:b/>
-      <w:bCs/>
-      <w:color w:val="365F91" w:themeColor="accent1" w:themeShade="BF"/>
-      <w:sz w:val="28"/>
-      <w:szCs w:val="28"/>
-    </w:rPr>
-  </w:style>
-  <w:style w:type="paragraph" w:styleId="Heading2">
-    <w:name w:val="heading 2"/>
-    <w:basedOn w:val="Normal"/>
-    <w:next w:val="Normal"/>
-    <w:link w:val="Heading2Char"/>
-    <w:uiPriority w:val="9"/>
-    <w:unhideWhenUsed/>
-    <w:qFormat/>
-    <w:rsid w:val="0013520D"/>
-    <w:pPr>
-      <w:keepNext/>
-      <w:keepLines/>
-      <w:spacing w:before="200" w:after="0"/>
-      <w:outlineLvl w:val="1"/>
-    </w:pPr>
-    <w:rPr>
-      <w:rFonts w:asciiTheme="majorHAnsi" w:eastAsiaTheme="majorEastAsia" w:hAnsiTheme="majorHAnsi" w:cstheme="majorBidi"/>
-      <w:b/>
-      <w:bCs/>
-      <w:color w:val="4F81BD" w:themeColor="accent1"/>
-      <w:sz w:val="26"/>
-      <w:szCs w:val="26"/>
-    </w:rPr>
-  </w:style>
-  <w:style w:type="paragraph" w:styleId="Heading3">
-    <w:name w:val="heading 3"/>
-    <w:basedOn w:val="Normal"/>
-    <w:next w:val="Normal"/>
-    <w:link w:val="Heading3Char"/>
-    <w:uiPriority w:val="9"/>
-    <w:unhideWhenUsed/>
-    <w:qFormat/>
-    <w:rsid w:val="0013520D"/>
-    <w:pPr>
-      <w:keepNext/>
-      <w:keepLines/>
-      <w:spacing w:before="200" w:after="0"/>
-      <w:outlineLvl w:val="2"/>
-    </w:pPr>
-    <w:rPr>
-      <w:rFonts w:asciiTheme="majorHAnsi" w:eastAsiaTheme="majorEastAsia" w:hAnsiTheme="majorHAnsi" w:cstheme="majorBidi"/>
-      <w:b/>
-      <w:bCs/>
-      <w:color w:val="4F81BD" w:themeColor="accent1"/>
-    </w:rPr>
-  </w:style>
-  <w:style w:type="character" w:default="1" w:styleId="DefaultParagraphFont">
-    <w:name w:val="Default Paragraph Font"/>
-    <w:uiPriority w:val="1"/>
-    <w:semiHidden/>
-    <w:unhideWhenUsed/>
-  </w:style>
-  <w:style w:type="table" w:default="1" w:styleId="TableNormal">
-    <w:name w:val="Normal Table"/>
-    <w:uiPriority w:val="99"/>
-    <w:semiHidden/>
-    <w:unhideWhenUsed/>
-    <w:tblPr>
-      <w:tblInd w:w="0" w:type="dxa"/>
-      <w:tblCellMar>
-        <w:top w:w="0" w:type="dxa"/>
-        <w:left w:w="108" w:type="dxa"/>
-        <w:bottom w:w="0" w:type="dxa"/>
-        <w:right w:w="108" w:type="dxa"/>
-      </w:tblCellMar>
-    </w:tblPr>
-  </w:style>
-  <w:style w:type="numbering" w:default="1" w:styleId="NoList">
-    <w:name w:val="No List"/>
-    <w:uiPriority w:val="99"/>
-    <w:semiHidden/>
-    <w:unhideWhenUsed/>
-  </w:style>
-  <w:style w:type="paragraph" w:styleId="Title">
-    <w:name w:val="Title"/>
-    <w:basedOn w:val="Normal"/>
-    <w:next w:val="Normal"/>
-    <w:link w:val="TitleChar"/>
-    <w:uiPriority w:val="10"/>
-    <w:qFormat/>
-    <w:rsid w:val="00F277A6"/>
-    <w:pPr>
-      <w:pBdr>
-        <w:bottom w:val="single" w:sz="8" w:space="4" w:color="4F81BD" w:themeColor="accent1"/>
-      </w:pBdr>
-      <w:spacing w:after="300" w:line="240" w:lineRule="auto"/>
-      <w:contextualSpacing/>
-    </w:pPr>
-    <w:rPr>
-      <w:rFonts w:asciiTheme="majorHAnsi" w:eastAsiaTheme="majorEastAsia" w:hAnsiTheme="majorHAnsi" w:cstheme="majorBidi"/>
-      <w:color w:val="17365D" w:themeColor="text2" w:themeShade="BF"/>
-      <w:spacing w:val="5"/>
-      <w:kern w:val="28"/>
-      <w:sz w:val="52"/>
-      <w:szCs w:val="52"/>
-    </w:rPr>
-  </w:style>
-  <w:style w:type="character" w:customStyle="1" w:styleId="TitleChar">
-    <w:name w:val="Title Char"/>
-    <w:basedOn w:val="DefaultParagraphFont"/>
-    <w:link w:val="Title"/>
-    <w:uiPriority w:val="10"/>
-    <w:rsid w:val="00F277A6"/>
-    <w:rPr>
-      <w:rFonts w:asciiTheme="majorHAnsi" w:eastAsiaTheme="majorEastAsia" w:hAnsiTheme="majorHAnsi" w:cstheme="majorBidi"/>
-      <w:color w:val="17365D" w:themeColor="text2" w:themeShade="BF"/>
-      <w:spacing w:val="5"/>
-      <w:kern w:val="28"/>
-      <w:sz w:val="52"/>
-      <w:szCs w:val="52"/>
-    </w:rPr>
-  </w:style>
-  <w:style w:type="character" w:customStyle="1" w:styleId="Heading1Char">
-    <w:name w:val="Heading 1 Char"/>
-    <w:basedOn w:val="DefaultParagraphFont"/>
-    <w:link w:val="Heading1"/>
-    <w:uiPriority w:val="9"/>
-    <w:rsid w:val="0013520D"/>
-    <w:rPr>
-      <w:rFonts w:asciiTheme="majorHAnsi" w:eastAsiaTheme="majorEastAsia" w:hAnsiTheme="majorHAnsi" w:cstheme="majorBidi"/>
-      <w:b/>
-      <w:bCs/>
-      <w:color w:val="365F91" w:themeColor="accent1" w:themeShade="BF"/>
-      <w:sz w:val="28"/>
-      <w:szCs w:val="28"/>
-    </w:rPr>
-  </w:style>
-  <w:style w:type="character" w:customStyle="1" w:styleId="Heading2Char">
-    <w:name w:val="Heading 2 Char"/>
-    <w:basedOn w:val="DefaultParagraphFont"/>
-    <w:link w:val="Heading2"/>
-    <w:uiPriority w:val="9"/>
-    <w:rsid w:val="0013520D"/>
-    <w:rPr>
-      <w:rFonts w:asciiTheme="majorHAnsi" w:eastAsiaTheme="majorEastAsia" w:hAnsiTheme="majorHAnsi" w:cstheme="majorBidi"/>
-      <w:b/>
-      <w:bCs/>
-      <w:color w:val="4F81BD" w:themeColor="accent1"/>
-      <w:sz w:val="26"/>
-      <w:szCs w:val="26"/>
-    </w:rPr>
-  </w:style>
-  <w:style w:type="paragraph" w:styleId="ListParagraph">
-    <w:name w:val="List Paragraph"/>
-    <w:basedOn w:val="Normal"/>
-    <w:uiPriority w:val="34"/>
-    <w:qFormat/>
-    <w:rsid w:val="0013520D"/>
-    <w:pPr>
-      <w:ind w:left="720"/>
-      <w:contextualSpacing/>
-    </w:pPr>
-  </w:style>
-  <w:style w:type="character" w:styleId="PlaceholderText">
-    <w:name w:val="Placeholder Text"/>
-    <w:basedOn w:val="DefaultParagraphFont"/>
-    <w:uiPriority w:val="99"/>
-    <w:semiHidden/>
-    <w:rsid w:val="0013520D"/>
-    <w:rPr>
-      <w:color w:val="808080"/>
-    </w:rPr>
-  </w:style>
-  <w:style w:type="paragraph" w:styleId="BalloonText">
-    <w:name w:val="Balloon Text"/>
-    <w:basedOn w:val="Normal"/>
-    <w:link w:val="BalloonTextChar"/>
-    <w:uiPriority w:val="99"/>
-    <w:semiHidden/>
-    <w:unhideWhenUsed/>
-    <w:rsid w:val="0013520D"/>
-    <w:pPr>
-      <w:spacing w:after="0" w:line="240" w:lineRule="auto"/>
-    </w:pPr>
-    <w:rPr>
-      <w:rFonts w:ascii="Tahoma" w:hAnsi="Tahoma" w:cs="Tahoma"/>
-      <w:sz w:val="16"/>
-      <w:szCs w:val="16"/>
-    </w:rPr>
-  </w:style>
-  <w:style w:type="character" w:customStyle="1" w:styleId="BalloonTextChar">
-    <w:name w:val="Balloon Text Char"/>
-    <w:basedOn w:val="DefaultParagraphFont"/>
-    <w:link w:val="BalloonText"/>
-    <w:uiPriority w:val="99"/>
-    <w:semiHidden/>
-    <w:rsid w:val="0013520D"/>
-    <w:rPr>
-      <w:rFonts w:ascii="Tahoma" w:hAnsi="Tahoma" w:cs="Tahoma"/>
-      <w:sz w:val="16"/>
-      <w:szCs w:val="16"/>
-    </w:rPr>
-  </w:style>
-  <w:style w:type="character" w:customStyle="1" w:styleId="Heading3Char">
-    <w:name w:val="Heading 3 Char"/>
-    <w:basedOn w:val="DefaultParagraphFont"/>
-    <w:link w:val="Heading3"/>
-    <w:uiPriority w:val="9"/>
-    <w:rsid w:val="0013520D"/>
-    <w:rPr>
-      <w:rFonts w:asciiTheme="majorHAnsi" w:eastAsiaTheme="majorEastAsia" w:hAnsiTheme="majorHAnsi" w:cstheme="majorBidi"/>
-      <w:b/>
-      <w:bCs/>
-      <w:color w:val="4F81BD" w:themeColor="accent1"/>
-    </w:rPr>
-  </w:style>
-  <w:style w:type="paragraph" w:styleId="Caption">
-    <w:name w:val="caption"/>
-    <w:basedOn w:val="Normal"/>
-    <w:next w:val="Normal"/>
-    <w:uiPriority w:val="35"/>
-    <w:unhideWhenUsed/>
-    <w:qFormat/>
-    <w:rsid w:val="0013520D"/>
-    <w:pPr>
-      <w:spacing w:line="240" w:lineRule="auto"/>
-    </w:pPr>
-    <w:rPr>
-      <w:b/>
-      <w:bCs/>
-      <w:color w:val="4F81BD" w:themeColor="accent1"/>
-      <w:sz w:val="18"/>
-      <w:szCs w:val="18"/>
-    </w:rPr>
-  </w:style>
-</w:styles>
-</file>
-
-<file path=word/stylesWithEffects.xml><?xml version="1.0" encoding="utf-8"?>
-<w:styles xmlns:wpc="http://schemas.microsoft.com/office/word/2010/wordprocessingCanvas" xmlns:mc="http://schemas.openxmlformats.org/markup-compatibility/2006" xmlns:o="urn:schemas-microsoft-com:office:office" xmlns:r="http://schemas.openxmlformats.org/officeDocument/2006/relationships" xmlns:m="http://schemas.openxmlformats.org/officeDocument/2006/math" xmlns:v="urn:schemas-microsoft-com:vml" xmlns:wp14="http://schemas.microsoft.com/office/word/2010/wordprocessingDrawing" xmlns:wp="http://schemas.openxmlformats.org/drawingml/2006/wordprocessingDrawing" xmlns:w10="urn:schemas-microsoft-com:office:word" xmlns:w="http://schemas.openxmlformats.org/wordprocessingml/2006/main" xmlns:w14="http://schemas.microsoft.com/office/word/2010/wordml" xmlns:wpg="http://schemas.microsoft.com/office/word/2010/wordprocessingGroup" xmlns:wpi="http://schemas.microsoft.com/office/word/2010/wordprocessingInk" xmlns:wne="http://schemas.microsoft.com/office/word/2006/wordml" xmlns:wps="http://schemas.microsoft.com/office/word/2010/wordprocessingShape" mc:Ignorable="w14 wp14">
-  <w:docDefaults>
-    <w:rPrDefault>
-      <w:rPr>
-        <w:rFonts w:asciiTheme="minorHAnsi" w:eastAsiaTheme="minorHAnsi" w:hAnsiTheme="minorHAnsi" w:cstheme="minorBidi"/>
-        <w:sz w:val="22"/>
-        <w:szCs w:val="22"/>
-        <w:lang w:val="en-US" w:eastAsia="en-US" w:bidi="ar-SA"/>
-      </w:rPr>
-    </w:rPrDefault>
-    <w:pPrDefault>
-      <w:pPr>
-        <w:spacing w:after="200" w:line="276" w:lineRule="auto"/>
-      </w:pPr>
-    </w:pPrDefault>
-  </w:docDefaults>
-  <w:latentStyles w:defLockedState="0" w:defUIPriority="99" w:defSemiHidden="1" w:defUnhideWhenUsed="1" w:defQFormat="0" w:count="267">
-    <w:lsdException w:name="Normal" w:semiHidden="0" w:uiPriority="0" w:unhideWhenUsed="0" w:qFormat="1"/>
-    <w:lsdException w:name="heading 1" w:semiHidden="0" w:uiPriority="9" w:unhideWhenUsed="0" w:qFormat="1"/>
-    <w:lsdException w:name="heading 2" w:uiPriority="9" w:qFormat="1"/>
-    <w:lsdException w:name="heading 3" w:uiPriority="9" w:qFormat="1"/>
-    <w:lsdException w:name="heading 4" w:uiPriority="9" w:qFormat="1"/>
-    <w:lsdException w:name="heading 5" w:uiPriority="9" w:qFormat="1"/>
-    <w:lsdException w:name="heading 6" w:uiPriority="9" w:qFormat="1"/>
-    <w:lsdException w:name="heading 7" w:uiPriority="9" w:qFormat="1"/>
-    <w:lsdException w:name="heading 8" w:uiPriority="9" w:qFormat="1"/>
-    <w:lsdException w:name="heading 9" w:uiPriority="9" w:qFormat="1"/>
-    <w:lsdException w:name="toc 1" w:uiPriority="39"/>
-    <w:lsdException w:name="toc 2" w:uiPriority="39"/>
-    <w:lsdException w:name="toc 3" w:uiPriority="39"/>
-    <w:lsdException w:name="toc 4" w:uiPriority="39"/>
-    <w:lsdException w:name="toc 5" w:uiPriority="39"/>
-    <w:lsdException w:name="toc 6" w:uiPriority="39"/>
-    <w:lsdException w:name="toc 7" w:uiPriority="39"/>
-    <w:lsdException w:name="toc 8" w:uiPriority="39"/>
-    <w:lsdException w:name="toc 9" w:uiPriority="39"/>
-    <w:lsdException w:name="caption" w:uiPriority="35" w:qFormat="1"/>
-    <w:lsdException w:name="Title" w:semiHidden="0" w:uiPriority="10" w:unhideWhenUsed="0" w:qFormat="1"/>
-    <w:lsdException w:name="Default Paragraph Font" w:uiPriority="1"/>
-    <w:lsdException w:name="Subtitle" w:semiHidden="0" w:uiPriority="11" w:unhideWhenUsed="0" w:qFormat="1"/>
-    <w:lsdException w:name="Strong" w:semiHidden="0" w:uiPriority="22" w:unhideWhenUsed="0" w:qFormat="1"/>
-    <w:lsdException w:name="Emphasis" w:semiHidden="0" w:uiPriority="20" w:unhideWhenUsed="0" w:qFormat="1"/>
-    <w:lsdException w:name="Table Grid" w:semiHidden="0" w:uiPriority="59" w:unhideWhenUsed="0"/>
-    <w:lsdException w:name="Placeholder Text" w:unhideWhenUsed="0"/>
-    <w:lsdException w:name="No Spacing" w:semiHidden="0" w:uiPriority="1" w:unhideWhenUsed="0" w:qFormat="1"/>
-    <w:lsdException w:name="Light Shading" w:semiHidden="0" w:uiPriority="60" w:unhideWhenUsed="0"/>
-    <w:lsdException w:name="Light List" w:semiHidden="0" w:uiPriority="61" w:unhideWhenUsed="0"/>
-    <w:lsdException w:name="Light Grid" w:semiHidden="0" w:uiPriority="62" w:unhideWhenUsed="0"/>
-    <w:lsdException w:name="Medium Shading 1" w:semiHidden="0" w:uiPriority="63" w:unhideWhenUsed="0"/>
-    <w:lsdException w:name="Medium Shading 2" w:semiHidden="0" w:uiPriority="64" w:unhideWhenUsed="0"/>
-    <w:lsdException w:name="Medium List 1" w:semiHidden="0" w:uiPriority="65" w:unhideWhenUsed="0"/>
-    <w:lsdException w:name="Medium List 2" w:semiHidden="0" w:uiPriority="66" w:unhideWhenUsed="0"/>
-    <w:lsdException w:name="Medium Grid 1" w:semiHidden="0" w:uiPriority="67" w:unhideWhenUsed="0"/>
-    <w:lsdException w:name="Medium Grid 2" w:semiHidden="0" w:uiPriority="68" w:unhideWhenUsed="0"/>
-    <w:lsdException w:name="Medium Grid 3" w:semiHidden="0" w:uiPriority="69" w:unhideWhenUsed="0"/>
-    <w:lsdException w:name="Dark List" w:semiHidden="0" w:uiPriority="70" w:unhideWhenUsed="0"/>
-    <w:lsdException w:name="Colorful Shading" w:semiHidden="0" w:uiPriority="71" w:unhideWhenUsed="0"/>
-    <w:lsdException w:name="Colorful List" w:semiHidden="0" w:uiPriority="72" w:unhideWhenUsed="0"/>
-    <w:lsdException w:name="Colorful Grid" w:semiHidden="0" w:uiPriority="73" w:unhideWhenUsed="0"/>
-    <w:lsdException w:name="Light Shading Accent 1" w:semiHidden="0" w:uiPriority="60" w:unhideWhenUsed="0"/>
-    <w:lsdException w:name="Light List Accent 1" w:semiHidden="0" w:uiPriority="61" w:unhideWhenUsed="0"/>
-    <w:lsdException w:name="Light Grid Accent 1" w:semiHidden="0" w:uiPriority="62" w:unhideWhenUsed="0"/>
-    <w:lsdException w:name="Medium Shading 1 Accent 1" w:semiHidden="0" w:uiPriority="63" w:unhideWhenUsed="0"/>
-    <w:lsdException w:name="Medium Shading 2 Accent 1" w:semiHidden="0" w:uiPriority="64" w:unhideWhenUsed="0"/>
-    <w:lsdException w:name="Medium List 1 Accent 1" w:semiHidden="0" w:uiPriority="65" w:unhideWhenUsed="0"/>
-    <w:lsdException w:name="Revision" w:unhideWhenUsed="0"/>
-    <w:lsdException w:name="List Paragraph" w:semiHidden="0" w:uiPriority="34" w:unhideWhenUsed="0" w:qFormat="1"/>
-    <w:lsdException w:name="Quote" w:semiHidden="0" w:uiPriority="29" w:unhideWhenUsed="0" w:qFormat="1"/>
-    <w:lsdException w:name="Intense Quote" w:semiHidden="0" w:uiPriority="30" w:unhideWhenUsed="0" w:qFormat="1"/>
-    <w:lsdException w:name="Medium List 2 Accent 1" w:semiHidden="0" w:uiPriority="66" w:unhideWhenUsed="0"/>
-    <w:lsdException w:name="Medium Grid 1 Accent 1" w:semiHidden="0" w:uiPriority="67" w:unhideWhenUsed="0"/>
-    <w:lsdException w:name="Medium Grid 2 Accent 1" w:semiHidden="0" w:uiPriority="68" w:unhideWhenUsed="0"/>
-    <w:lsdException w:name="Medium Grid 3 Accent 1" w:semiHidden="0" w:uiPriority="69" w:unhideWhenUsed="0"/>
-    <w:lsdException w:name="Dark List Accent 1" w:semiHidden="0" w:uiPriority="70" w:unhideWhenUsed="0"/>
-    <w:lsdException w:name="Colorful Shading Accent 1" w:semiHidden="0" w:uiPriority="71" w:unhideWhenUsed="0"/>
-    <w:lsdException w:name="Colorful List Accent 1" w:semiHidden="0" w:uiPriority="72" w:unhideWhenUsed="0"/>
-    <w:lsdException w:name="Colorful Grid Accent 1" w:semiHidden="0" w:uiPriority="73" w:unhideWhenUsed="0"/>
-    <w:lsdException w:name="Light Shading Accent 2" w:semiHidden="0" w:uiPriority="60" w:unhideWhenUsed="0"/>
-    <w:lsdException w:name="Light List Accent 2" w:semiHidden="0" w:uiPriority="61" w:unhideWhenUsed="0"/>
-    <w:lsdException w:name="Light Grid Accent 2" w:semiHidden="0" w:uiPriority="62" w:unhideWhenUsed="0"/>
-    <w:lsdException w:name="Medium Shading 1 Accent 2" w:semiHidden="0" w:uiPriority="63" w:unhideWhenUsed="0"/>
-    <w:lsdException w:name="Medium Shading 2 Accent 2" w:semiHidden="0" w:uiPriority="64" w:unhideWhenUsed="0"/>
-    <w:lsdException w:name="Medium List 1 Accent 2" w:semiHidden="0" w:uiPriority="65" w:unhideWhenUsed="0"/>
-    <w:lsdException w:name="Medium List 2 Accent 2" w:semiHidden="0" w:uiPriority="66" w:unhideWhenUsed="0"/>
-    <w:lsdException w:name="Medium Grid 1 Accent 2" w:semiHidden="0" w:uiPriority="67" w:unhideWhenUsed="0"/>
-    <w:lsdException w:name="Medium Grid 2 Accent 2" w:semiHidden="0" w:uiPriority="68" w:unhideWhenUsed="0"/>
-    <w:lsdException w:name="Medium Grid 3 Accent 2" w:semiHidden="0" w:uiPriority="69" w:unhideWhenUsed="0"/>
-    <w:lsdException w:name="Dark List Accent 2" w:semiHidden="0" w:uiPriority="70" w:unhideWhenUsed="0"/>
-    <w:lsdException w:name="Colorful Shading Accent 2" w:semiHidden="0" w:uiPriority="71" w:unhideWhenUsed="0"/>
-    <w:lsdException w:name="Colorful List Accent 2" w:semiHidden="0" w:uiPriority="72" w:unhideWhenUsed="0"/>
-    <w:lsdException w:name="Colorful Grid Accent 2" w:semiHidden="0" w:uiPriority="73" w:unhideWhenUsed="0"/>
-    <w:lsdException w:name="Light Shading Accent 3" w:semiHidden="0" w:uiPriority="60" w:unhideWhenUsed="0"/>
-    <w:lsdException w:name="Light List Accent 3" w:semiHidden="0" w:uiPriority="61" w:unhideWhenUsed="0"/>
-    <w:lsdException w:name="Light Grid Accent 3" w:semiHidden="0" w:uiPriority="62" w:unhideWhenUsed="0"/>
-    <w:lsdException w:name="Medium Shading 1 Accent 3" w:semiHidden="0" w:uiPriority="63" w:unhideWhenUsed="0"/>
-    <w:lsdException w:name="Medium Shading 2 Accent 3" w:semiHidden="0" w:uiPriority="64" w:unhideWhenUsed="0"/>
-    <w:lsdException w:name="Medium List 1 Accent 3" w:semiHidden="0" w:uiPriority="65" w:unhideWhenUsed="0"/>
-    <w:lsdException w:name="Medium List 2 Accent 3" w:semiHidden="0" w:uiPriority="66" w:unhideWhenUsed="0"/>
-    <w:lsdException w:name="Medium Grid 1 Accent 3" w:semiHidden="0" w:uiPriority="67" w:unhideWhenUsed="0"/>
-    <w:lsdException w:name="Medium Grid 2 Accent 3" w:semiHidden="0" w:uiPriority="68" w:unhideWhenUsed="0"/>
-    <w:lsdException w:name="Medium Grid 3 Accent 3" w:semiHidden="0" w:uiPriority="69" w:unhideWhenUsed="0"/>
-    <w:lsdException w:name="Dark List Accent 3" w:semiHidden="0" w:uiPriority="70" w:unhideWhenUsed="0"/>
-    <w:lsdException w:name="Colorful Shading Accent 3" w:semiHidden="0" w:uiPriority="71" w:unhideWhenUsed="0"/>
-    <w:lsdException w:name="Colorful List Accent 3" w:semiHidden="0" w:uiPriority="72" w:unhideWhenUsed="0"/>
-    <w:lsdException w:name="Colorful Grid Accent 3" w:semiHidden="0" w:uiPriority="73" w:unhideWhenUsed="0"/>
-    <w:lsdException w:name="Light Shading Accent 4" w:semiHidden="0" w:uiPriority="60" w:unhideWhenUsed="0"/>
-    <w:lsdException w:name="Light List Accent 4" w:semiHidden="0" w:uiPriority="61" w:unhideWhenUsed="0"/>
-    <w:lsdException w:name="Light Grid Accent 4" w:semiHidden="0" w:uiPriority="62" w:unhideWhenUsed="0"/>
-    <w:lsdException w:name="Medium Shading 1 Accent 4" w:semiHidden="0" w:uiPriority="63" w:unhideWhenUsed="0"/>
-    <w:lsdException w:name="Medium Shading 2 Accent 4" w:semiHidden="0" w:uiPriority="64" w:unhideWhenUsed="0"/>
-    <w:lsdException w:name="Medium List 1 Accent 4" w:semiHidden="0" w:uiPriority="65" w:unhideWhenUsed="0"/>
-    <w:lsdException w:name="Medium List 2 Accent 4" w:semiHidden="0" w:uiPriority="66" w:unhideWhenUsed="0"/>
-    <w:lsdException w:name="Medium Grid 1 Accent 4" w:semiHidden="0" w:uiPriority="67" w:unhideWhenUsed="0"/>
-    <w:lsdException w:name="Medium Grid 2 Accent 4" w:semiHidden="0" w:uiPriority="68" w:unhideWhenUsed="0"/>
-    <w:lsdException w:name="Medium Grid 3 Accent 4" w:semiHidden="0" w:uiPriority="69" w:unhideWhenUsed="0"/>
-    <w:lsdException w:name="Dark List Accent 4" w:semiHidden="0" w:uiPriority="70" w:unhideWhenUsed="0"/>
-    <w:lsdException w:name="Colorful Shading Accent 4" w:semiHidden="0" w:uiPriority="71" w:unhideWhenUsed="0"/>
-    <w:lsdException w:name="Colorful List Accent 4" w:semiHidden="0" w:uiPriority="72" w:unhideWhenUsed="0"/>
-    <w:lsdException w:name="Colorful Grid Accent 4" w:semiHidden="0" w:uiPriority="73" w:unhideWhenUsed="0"/>
-    <w:lsdException w:name="Light Shading Accent 5" w:semiHidden="0" w:uiPriority="60" w:unhideWhenUsed="0"/>
-    <w:lsdException w:name="Light List Accent 5" w:semiHidden="0" w:uiPriority="61" w:unhideWhenUsed="0"/>
-    <w:lsdException w:name="Light Grid Accent 5" w:semiHidden="0" w:uiPriority="62" w:unhideWhenUsed="0"/>
-    <w:lsdException w:name="Medium Shading 1 Accent 5" w:semiHidden="0" w:uiPriority="63" w:unhideWhenUsed="0"/>
-    <w:lsdException w:name="Medium Shading 2 Accent 5" w:semiHidden="0" w:uiPriority="64" w:unhideWhenUsed="0"/>
-    <w:lsdException w:name="Medium List 1 Accent 5" w:semiHidden="0" w:uiPriority="65" w:unhideWhenUsed="0"/>
-    <w:lsdException w:name="Medium List 2 Accent 5" w:semiHidden="0" w:uiPriority="66" w:unhideWhenUsed="0"/>
-    <w:lsdException w:name="Medium Grid 1 Accent 5" w:semiHidden="0" w:uiPriority="67" w:unhideWhenUsed="0"/>
-    <w:lsdException w:name="Medium Grid 2 Accent 5" w:semiHidden="0" w:uiPriority="68" w:unhideWhenUsed="0"/>
-    <w:lsdException w:name="Medium Grid 3 Accent 5" w:semiHidden="0" w:uiPriority="69" w:unhideWhenUsed="0"/>
-    <w:lsdException w:name="Dark List Accent 5" w:semiHidden="0" w:uiPriority="70" w:unhideWhenUsed="0"/>
-    <w:lsdException w:name="Colorful Shading Accent 5" w:semiHidden="0" w:uiPriority="71" w:unhideWhenUsed="0"/>
-    <w:lsdException w:name="Colorful List Accent 5" w:semiHidden="0" w:uiPriority="72" w:unhideWhenUsed="0"/>
-    <w:lsdException w:name="Colorful Grid Accent 5" w:semiHidden="0" w:uiPriority="73" w:unhideWhenUsed="0"/>
-    <w:lsdException w:name="Light Shading Accent 6" w:semiHidden="0" w:uiPriority="60" w:unhideWhenUsed="0"/>
-    <w:lsdException w:name="Light List Accent 6" w:semiHidden="0" w:uiPriority="61" w:unhideWhenUsed="0"/>
-    <w:lsdException w:name="Light Grid Accent 6" w:semiHidden="0" w:uiPriority="62" w:unhideWhenUsed="0"/>
-    <w:lsdException w:name="Medium Shading 1 Accent 6" w:semiHidden="0" w:uiPriority="63" w:unhideWhenUsed="0"/>
-    <w:lsdException w:name="Medium Shading 2 Accent 6" w:semiHidden="0" w:uiPriority="64" w:unhideWhenUsed="0"/>
-    <w:lsdException w:name="Medium List 1 Accent 6" w:semiHidden="0" w:uiPriority="65" w:unhideWhenUsed="0"/>
-    <w:lsdException w:name="Medium List 2 Accent 6" w:semiHidden="0" w:uiPriority="66" w:unhideWhenUsed="0"/>
-    <w:lsdException w:name="Medium Grid 1 Accent 6" w:semiHidden="0" w:uiPriority="67" w:unhideWhenUsed="0"/>
-    <w:lsdException w:name="Medium Grid 2 Accent 6" w:semiHidden="0" w:uiPriority="68" w:unhideWhenUsed="0"/>
-    <w:lsdException w:name="Medium Grid 3 Accent 6" w:semiHidden="0" w:uiPriority="69" w:unhideWhenUsed="0"/>
-    <w:lsdException w:name="Dark List Accent 6" w:semiHidden="0" w:uiPriority="70" w:unhideWhenUsed="0"/>
-    <w:lsdException w:name="Colorful Shading Accent 6" w:semiHidden="0" w:uiPriority="71" w:unhideWhenUsed="0"/>
-    <w:lsdException w:name="Colorful List Accent 6" w:semiHidden="0" w:uiPriority="72" w:unhideWhenUsed="0"/>
-    <w:lsdException w:name="Colorful Grid Accent 6" w:semiHidden="0" w:uiPriority="73" w:unhideWhenUsed="0"/>
-    <w:lsdException w:name="Subtle Emphasis" w:semiHidden="0" w:uiPriority="19" w:unhideWhenUsed="0" w:qFormat="1"/>
-    <w:lsdException w:name="Intense Emphasis" w:semiHidden="0" w:uiPriority="21" w:unhideWhenUsed="0" w:qFormat="1"/>
-    <w:lsdException w:name="Subtle Reference" w:semiHidden="0" w:uiPriority="31" w:unhideWhenUsed="0" w:qFormat="1"/>
-    <w:lsdException w:name="Intense Reference" w:semiHidden="0" w:uiPriority="32" w:unhideWhenUsed="0" w:qFormat="1"/>
-    <w:lsdException w:name="Book Title" w:semiHidden="0" w:uiPriority="33" w:unhideWhenUsed="0" w:qFormat="1"/>
-    <w:lsdException w:name="Bibliography" w:uiPriority="37"/>
-    <w:lsdException w:name="TOC Heading" w:uiPriority="39" w:qFormat="1"/>
+  <w:latentStyles w:defLockedState="0" w:defUIPriority="99" w:defSemiHidden="0" w:defUnhideWhenUsed="0" w:defQFormat="0" w:count="371">
+    <w:lsdException w:name="Normal" w:uiPriority="0" w:qFormat="1"/>
+    <w:lsdException w:name="heading 1" w:uiPriority="9" w:qFormat="1"/>
+    <w:lsdException w:name="heading 2" w:semiHidden="1" w:uiPriority="9" w:unhideWhenUsed="1" w:qFormat="1"/>
+    <w:lsdException w:name="heading 3" w:semiHidden="1" w:uiPriority="9" w:unhideWhenUsed="1" w:qFormat="1"/>
+    <w:lsdException w:name="heading 4" w:semiHidden="1" w:uiPriority="9" w:unhideWhenUsed="1" w:qFormat="1"/>
+    <w:lsdException w:name="heading 5" w:semiHidden="1" w:uiPriority="9" w:unhideWhenUsed="1" w:qFormat="1"/>
+    <w:lsdException w:name="heading 6" w:semiHidden="1" w:uiPriority="9" w:unhideWhenUsed="1" w:qFormat="1"/>
+    <w:lsdException w:name="heading 7" w:semiHidden="1" w:uiPriority="9" w:unhideWhenUsed="1" w:qFormat="1"/>
+    <w:lsdException w:name="heading 8" w:semiHidden="1" w:uiPriority="9" w:unhideWhenUsed="1" w:qFormat="1"/>
+    <w:lsdException w:name="heading 9" w:semiHidden="1" w:uiPriority="9" w:unhideWhenUsed="1" w:qFormat="1"/>
+    <w:lsdException w:name="index 1" w:semiHidden="1" w:unhideWhenUsed="1"/>
+    <w:lsdException w:name="index 2" w:semiHidden="1" w:unhideWhenUsed="1"/>
+    <w:lsdException w:name="index 3" w:semiHidden="1" w:unhideWhenUsed="1"/>
+    <w:lsdException w:name="index 4" w:semiHidden="1" w:unhideWhenUsed="1"/>
+    <w:lsdException w:name="index 5" w:semiHidden="1" w:unhideWhenUsed="1"/>
+    <w:lsdException w:name="index 6" w:semiHidden="1" w:unhideWhenUsed="1"/>
+    <w:lsdException w:name="index 7" w:semiHidden="1" w:unhideWhenUsed="1"/>
+    <w:lsdException w:name="index 8" w:semiHidden="1" w:unhideWhenUsed="1"/>
+    <w:lsdException w:name="index 9" w:semiHidden="1" w:unhideWhenUsed="1"/>
+    <w:lsdException w:name="toc 1" w:semiHidden="1" w:uiPriority="39" w:unhideWhenUsed="1"/>
+    <w:lsdException w:name="toc 2" w:semiHidden="1" w:uiPriority="39" w:unhideWhenUsed="1"/>
+    <w:lsdException w:name="toc 3" w:semiHidden="1" w:uiPriority="39" w:unhideWhenUsed="1"/>
+    <w:lsdException w:name="toc 4" w:semiHidden="1" w:uiPriority="39" w:unhideWhenUsed="1"/>
+    <w:lsdException w:name="toc 5" w:semiHidden="1" w:uiPriority="39" w:unhideWhenUsed="1"/>
+    <w:lsdException w:name="toc 6" w:semiHidden="1" w:uiPriority="39" w:unhideWhenUsed="1"/>
+    <w:lsdException w:name="toc 7" w:semiHidden="1" w:uiPriority="39" w:unhideWhenUsed="1"/>
+    <w:lsdException w:name="toc 8" w:semiHidden="1" w:uiPriority="39" w:unhideWhenUsed="1"/>
+    <w:lsdException w:name="toc 9" w:semiHidden="1" w:uiPriority="39" w:unhideWhenUsed="1"/>
+    <w:lsdException w:name="Normal Indent" w:semiHidden="1" w:unhideWhenUsed="1"/>
+    <w:lsdException w:name="footnote text" w:semiHidden="1" w:unhideWhenUsed="1"/>
+    <w:lsdException w:name="annotation text" w:semiHidden="1" w:unhideWhenUsed="1"/>
+    <w:lsdException w:name="header" w:semiHidden="1" w:unhideWhenUsed="1"/>
+    <w:lsdException w:name="footer" w:semiHidden="1" w:unhideWhenUsed="1"/>
+    <w:lsdException w:name="index heading" w:semiHidden="1" w:unhideWhenUsed="1"/>
+    <w:lsdException w:name="caption" w:semiHidden="1" w:uiPriority="35" w:unhideWhenUsed="1" w:qFormat="1"/>
+    <w:lsdException w:name="table of figures" w:semiHidden="1" w:unhideWhenUsed="1"/>
+    <w:lsdException w:name="envelope address" w:semiHidden="1" w:unhideWhenUsed="1"/>
+    <w:lsdException w:name="envelope return" w:semiHidden="1" w:unhideWhenUsed="1"/>
+    <w:lsdException w:name="footnote reference" w:semiHidden="1" w:unhideWhenUsed="1"/>
+    <w:lsdException w:name="annotation reference" w:semiHidden="1" w:unhideWhenUsed="1"/>
+    <w:lsdException w:name="line number" w:semiHidden="1" w:unhideWhenUsed="1"/>
+    <w:lsdException w:name="page number" w:semiHidden="1" w:unhideWhenUsed="1"/>
+    <w:lsdException w:name="endnote reference" w:semiHidden="1" w:unhideWhenUsed="1"/>
+    <w:lsdException w:name="endnote text" w:semiHidden="1" w:unhideWhenUsed="1"/>
+    <w:lsdException w:name="table of authorities" w:semiHidden="1" w:unhideWhenUsed="1"/>
+    <w:lsdException w:name="macro" w:semiHidden="1" w:unhideWhenUsed="1"/>
+    <w:lsdException w:name="toa heading" w:semiHidden="1" w:unhideWhenUsed="1"/>
+    <w:lsdException w:name="List" w:semiHidden="1" w:unhideWhenUsed="1"/>
+    <w:lsdException w:name="List Bullet" w:semiHidden="1" w:unhideWhenUsed="1"/>
+    <w:lsdException w:name="List Number" w:semiHidden="1" w:unhideWhenUsed="1"/>
+    <w:lsdException w:name="List 2" w:semiHidden="1" w:unhideWhenUsed="1"/>
+    <w:lsdException w:name="List 3" w:semiHidden="1" w:unhideWhenUsed="1"/>
+    <w:lsdException w:name="List 4" w:semiHidden="1" w:unhideWhenUsed="1"/>
+    <w:lsdException w:name="List 5" w:semiHidden="1" w:unhideWhenUsed="1"/>
+    <w:lsdException w:name="List Bullet 2" w:semiHidden="1" w:unhideWhenUsed="1"/>
+    <w:lsdException w:name="List Bullet 3" w:semiHidden="1" w:unhideWhenUsed="1"/>
+    <w:lsdException w:name="List Bullet 4" w:semiHidden="1" w:unhideWhenUsed="1"/>
+    <w:lsdException w:name="List Bullet 5" w:semiHidden="1" w:unhideWhenUsed="1"/>
+    <w:lsdException w:name="List Number 2" w:semiHidden="1" w:unhideWhenUsed="1"/>
+    <w:lsdException w:name="List Number 3" w:semiHidden="1" w:unhideWhenUsed="1"/>
+    <w:lsdException w:name="List Number 4" w:semiHidden="1" w:unhideWhenUsed="1"/>
+    <w:lsdException w:name="List Number 5" w:semiHidden="1" w:unhideWhenUsed="1"/>
+    <w:lsdException w:name="Title" w:uiPriority="10" w:qFormat="1"/>
+    <w:lsdException w:name="Closing" w:semiHidden="1" w:unhideWhenUsed="1"/>
+    <w:lsdException w:name="Signature" w:semiHidden="1" w:unhideWhenUsed="1"/>
+    <w:lsdException w:name="Default Paragraph Font" w:semiHidden="1" w:uiPriority="1" w:unhideWhenUsed="1"/>
+    <w:lsdException w:name="Body Text" w:semiHidden="1" w:unhideWhenUsed="1"/>
+    <w:lsdException w:name="Body Text Indent" w:semiHidden="1" w:unhideWhenUsed="1"/>
+    <w:lsdException w:name="List Continue" w:semiHidden="1" w:unhideWhenUsed="1"/>
+    <w:lsdException w:name="List Continue 2" w:semiHidden="1" w:unhideWhenUsed="1"/>
+    <w:lsdException w:name="List Continue 3" w:semiHidden="1" w:unhideWhenUsed="1"/>
+    <w:lsdException w:name="List Continue 4" w:semiHidden="1" w:unhideWhenUsed="1"/>
+    <w:lsdException w:name="List Continue 5" w:semiHidden="1" w:unhideWhenUsed="1"/>
+    <w:lsdException w:name="Message Header" w:semiHidden="1" w:unhideWhenUsed="1"/>
+    <w:lsdException w:name="Subtitle" w:uiPriority="11" w:qFormat="1"/>
+    <w:lsdException w:name="Salutation" w:semiHidden="1" w:unhideWhenUsed="1"/>
+    <w:lsdException w:name="Date" w:semiHidden="1" w:unhideWhenUsed="1"/>
+    <w:lsdException w:name="Body Text First Indent" w:semiHidden="1" w:unhideWhenUsed="1"/>
+    <w:lsdException w:name="Body Text First Indent 2" w:semiHidden="1" w:unhideWhenUsed="1"/>
+    <w:lsdException w:name="Note Heading" w:semiHidden="1" w:unhideWhenUsed="1"/>
+    <w:lsdException w:name="Body Text 2" w:semiHidden="1" w:unhideWhenUsed="1"/>
+    <w:lsdException w:name="Body Text 3" w:semiHidden="1" w:unhideWhenUsed="1"/>
+    <w:lsdException w:name="Body Text Indent 2" w:semiHidden="1" w:unhideWhenUsed="1"/>
+    <w:lsdException w:name="Body Text Indent 3" w:semiHidden="1" w:unhideWhenUsed="1"/>
+    <w:lsdException w:name="Block Text" w:semiHidden="1" w:unhideWhenUsed="1"/>
+    <w:lsdException w:name="Hyperlink" w:semiHidden="1" w:unhideWhenUsed="1"/>
+    <w:lsdException w:name="FollowedHyperlink" w:semiHidden="1" w:unhideWhenUsed="1"/>
+    <w:lsdException w:name="Strong" w:uiPriority="22" w:qFormat="1"/>
+    <w:lsdException w:name="Emphasis" w:uiPriority="20" w:qFormat="1"/>
+    <w:lsdException w:name="Document Map" w:semiHidden="1" w:unhideWhenUsed="1"/>
+    <w:lsdException w:name="Plain Text" w:semiHidden="1" w:unhideWhenUsed="1"/>
+    <w:lsdException w:name="E-mail Signature" w:semiHidden="1" w:unhideWhenUsed="1"/>
+    <w:lsdException w:name="HTML Top of Form" w:semiHidden="1" w:unhideWhenUsed="1"/>
+    <w:lsdException w:name="HTML Bottom of Form" w:semiHidden="1" w:unhideWhenUsed="1"/>
+    <w:lsdException w:name="Normal (Web)" w:semiHidden="1" w:unhideWhenUsed="1"/>
+    <w:lsdException w:name="HTML Acronym" w:semiHidden="1" w:unhideWhenUsed="1"/>
+    <w:lsdException w:name="HTML Address" w:semiHidden="1" w:unhideWhenUsed="1"/>
+    <w:lsdException w:name="HTML Cite" w:semiHidden="1" w:unhideWhenUsed="1"/>
+    <w:lsdException w:name="HTML Code" w:semiHidden="1" w:unhideWhenUsed="1"/>
+    <w:lsdException w:name="HTML Definition" w:semiHidden="1" w:unhideWhenUsed="1"/>
+    <w:lsdException w:name="HTML Keyboard" w:semiHidden="1" w:unhideWhenUsed="1"/>
+    <w:lsdException w:name="HTML Preformatted" w:semiHidden="1" w:unhideWhenUsed="1"/>
+    <w:lsdException w:name="HTML Sample" w:semiHidden="1" w:unhideWhenUsed="1"/>
+    <w:lsdException w:name="HTML Typewriter" w:semiHidden="1" w:unhideWhenUsed="1"/>
+    <w:lsdException w:name="HTML Variable" w:semiHidden="1" w:unhideWhenUsed="1"/>
+    <w:lsdException w:name="Normal Table" w:semiHidden="1" w:unhideWhenUsed="1"/>
+    <w:lsdException w:name="annotation subject" w:semiHidden="1" w:unhideWhenUsed="1"/>
+    <w:lsdException w:name="No List" w:semiHidden="1" w:unhideWhenUsed="1"/>
+    <w:lsdException w:name="Outline List 1" w:semiHidden="1" w:unhideWhenUsed="1"/>
+    <w:lsdException w:name="Outline List 2" w:semiHidden="1" w:unhideWhenUsed="1"/>
+    <w:lsdException w:name="Outline List 3" w:semiHidden="1" w:unhideWhenUsed="1"/>
+    <w:lsdException w:name="Table Simple 1" w:semiHidden="1" w:unhideWhenUsed="1"/>
+    <w:lsdException w:name="Table Simple 2" w:semiHidden="1" w:unhideWhenUsed="1"/>
+    <w:lsdException w:name="Table Simple 3" w:semiHidden="1" w:unhideWhenUsed="1"/>
+    <w:lsdException w:name="Table Classic 1" w:semiHidden="1" w:unhideWhenUsed="1"/>
+    <w:lsdException w:name="Table Classic 2" w:semiHidden="1" w:unhideWhenUsed="1"/>
+    <w:lsdException w:name="Table Classic 3" w:semiHidden="1" w:unhideWhenUsed="1"/>
+    <w:lsdException w:name="Table Classic 4" w:semiHidden="1" w:unhideWhenUsed="1"/>
+    <w:lsdException w:name="Table Colorful 1" w:semiHidden="1" w:unhideWhenUsed="1"/>
+    <w:lsdException w:name="Table Colorful 2" w:semiHidden="1" w:unhideWhenUsed="1"/>
+    <w:lsdException w:name="Table Colorful 3" w:semiHidden="1" w:unhideWhenUsed="1"/>
+    <w:lsdException w:name="Table Columns 1" w:semiHidden="1" w:unhideWhenUsed="1"/>
+    <w:lsdException w:name="Table Columns 2" w:semiHidden="1" w:unhideWhenUsed="1"/>
+    <w:lsdException w:name="Table Columns 3" w:semiHidden="1" w:unhideWhenUsed="1"/>
+    <w:lsdException w:name="Table Columns 4" w:semiHidden="1" w:unhideWhenUsed="1"/>
+    <w:lsdException w:name="Table Columns 5" w:semiHidden="1" w:unhideWhenUsed="1"/>
+    <w:lsdException w:name="Table Grid 1" w:semiHidden="1" w:unhideWhenUsed="1"/>
+    <w:lsdException w:name="Table Grid 2" w:semiHidden="1" w:unhideWhenUsed="1"/>
+    <w:lsdException w:name="Table Grid 3" w:semiHidden="1" w:unhideWhenUsed="1"/>
+    <w:lsdException w:name="Table Grid 4" w:semiHidden="1" w:unhideWhenUsed="1"/>
+    <w:lsdException w:name="Table Grid 5" w:semiHidden="1" w:unhideWhenUsed="1"/>
+    <w:lsdException w:name="Table Grid 6" w:semiHidden="1" w:unhideWhenUsed="1"/>
+    <w:lsdException w:name="Table Grid 7" w:semiHidden="1" w:unhideWhenUsed="1"/>
+    <w:lsdException w:name="Table Grid 8" w:semiHidden="1" w:unhideWhenUsed="1"/>
+    <w:lsdException w:name="Table List 1" w:semiHidden="1" w:unhideWhenUsed="1"/>
+    <w:lsdException w:name="Table List 2" w:semiHidden="1" w:unhideWhenUsed="1"/>
+    <w:lsdException w:name="Table List 3" w:semiHidden="1" w:unhideWhenUsed="1"/>
+    <w:lsdException w:name="Table List 4" w:semiHidden="1" w:unhideWhenUsed="1"/>
+    <w:lsdException w:name="Table List 5" w:semiHidden="1" w:unhideWhenUsed="1"/>
+    <w:lsdException w:name="Table List 6" w:semiHidden="1" w:unhideWhenUsed="1"/>
+    <w:lsdException w:name="Table List 7" w:semiHidden="1" w:unhideWhenUsed="1"/>
+    <w:lsdException w:name="Table List 8" w:semiHidden="1" w:unhideWhenUsed="1"/>
+    <w:lsdException w:name="Table 3D effects 1" w:semiHidden="1" w:unhideWhenUsed="1"/>
+    <w:lsdException w:name="Table 3D effects 2" w:semiHidden="1" w:unhideWhenUsed="1"/>
+    <w:lsdException w:name="Table 3D effects 3" w:semiHidden="1" w:unhideWhenUsed="1"/>
+    <w:lsdException w:name="Table Contemporary" w:semiHidden="1" w:unhideWhenUsed="1"/>
+    <w:lsdException w:name="Table Elegant" w:semiHidden="1" w:unhideWhenUsed="1"/>
+    <w:lsdException w:name="Table Professional" w:semiHidden="1" w:unhideWhenUsed="1"/>
+    <w:lsdException w:name="Table Subtle 1" w:semiHidden="1" w:unhideWhenUsed="1"/>
+    <w:lsdException w:name="Table Subtle 2" w:semiHidden="1" w:unhideWhenUsed="1"/>
+    <w:lsdException w:name="Table Web 1" w:semiHidden="1" w:unhideWhenUsed="1"/>
+    <w:lsdException w:name="Table Web 2" w:semiHidden="1" w:unhideWhenUsed="1"/>
+    <w:lsdException w:name="Table Web 3" w:semiHidden="1" w:unhideWhenUsed="1"/>
+    <w:lsdException w:name="Balloon Text" w:semiHidden="1" w:unhideWhenUsed="1"/>
+    <w:lsdException w:name="Table Grid" w:uiPriority="59"/>
+    <w:lsdException w:name="Table Theme" w:semiHidden="1" w:unhideWhenUsed="1"/>
+    <w:lsdException w:name="Placeholder Text" w:semiHidden="1"/>
+    <w:lsdException w:name="No Spacing" w:uiPriority="1" w:qFormat="1"/>
+    <w:lsdException w:name="Light Shading" w:uiPriority="60"/>
+    <w:lsdException w:name="Light List" w:uiPriority="61"/>
+    <w:lsdException w:name="Light Grid" w:uiPriority="62"/>
+    <w:lsdException w:name="Medium Shading 1" w:uiPriority="63"/>
+    <w:lsdException w:name="Medium Shading 2" w:uiPriority="64"/>
+    <w:lsdException w:name="Medium List 1" w:uiPriority="65"/>
+    <w:lsdException w:name="Medium List 2" w:uiPriority="66"/>
+    <w:lsdException w:name="Medium Grid 1" w:uiPriority="67"/>
+    <w:lsdException w:name="Medium Grid 2" w:uiPriority="68"/>
+    <w:lsdException w:name="Medium Grid 3" w:uiPriority="69"/>
+    <w:lsdException w:name="Dark List" w:uiPriority="70"/>
+    <w:lsdException w:name="Colorful Shading" w:uiPriority="71"/>
+    <w:lsdException w:name="Colorful List" w:uiPriority="72"/>
+    <w:lsdException w:name="Colorful Grid" w:uiPriority="73"/>
+    <w:lsdException w:name="Light Shading Accent 1" w:uiPriority="60"/>
+    <w:lsdException w:name="Light List Accent 1" w:uiPriority="61"/>
+    <w:lsdException w:name="Light Grid Accent 1" w:uiPriority="62"/>
+    <w:lsdException w:name="Medium Shading 1 Accent 1" w:uiPriority="63"/>
+    <w:lsdException w:name="Medium Shading 2 Accent 1" w:uiPriority="64"/>
+    <w:lsdException w:name="Medium List 1 Accent 1" w:uiPriority="65"/>
+    <w:lsdException w:name="Revision" w:semiHidden="1"/>
+    <w:lsdException w:name="List Paragraph" w:uiPriority="34" w:qFormat="1"/>
+    <w:lsdException w:name="Quote" w:uiPriority="29" w:qFormat="1"/>
+    <w:lsdException w:name="Intense Quote" w:uiPriority="30" w:qFormat="1"/>
+    <w:lsdException w:name="Medium List 2 Accent 1" w:uiPriority="66"/>
+    <w:lsdException w:name="Medium Grid 1 Accent 1" w:uiPriority="67"/>
+    <w:lsdException w:name="Medium Grid 2 Accent 1" w:uiPriority="68"/>
+    <w:lsdException w:name="Medium Grid 3 Accent 1" w:uiPriority="69"/>
+    <w:lsdException w:name="Dark List Accent 1" w:uiPriority="70"/>
+    <w:lsdException w:name="Colorful Shading Accent 1" w:uiPriority="71"/>
+    <w:lsdException w:name="Colorful List Accent 1" w:uiPriority="72"/>
+    <w:lsdException w:name="Colorful Grid Accent 1" w:uiPriority="73"/>
+    <w:lsdException w:name="Light Shading Accent 2" w:uiPriority="60"/>
+    <w:lsdException w:name="Light List Accent 2" w:uiPriority="61"/>
+    <w:lsdException w:name="Light Grid Accent 2" w:uiPriority="62"/>
+    <w:lsdException w:name="Medium Shading 1 Accent 2" w:uiPriority="63"/>
+    <w:lsdException w:name="Medium Shading 2 Accent 2" w:uiPriority="64"/>
+    <w:lsdException w:name="Medium List 1 Accent 2" w:uiPriority="65"/>
+    <w:lsdException w:name="Medium List 2 Accent 2" w:uiPriority="66"/>
+    <w:lsdException w:name="Medium Grid 1 Accent 2" w:uiPriority="67"/>
+    <w:lsdException w:name="Medium Grid 2 Accent 2" w:uiPriority="68"/>
+    <w:lsdException w:name="Medium Grid 3 Accent 2" w:uiPriority="69"/>
+    <w:lsdException w:name="Dark List Accent 2" w:uiPriority="70"/>
+    <w:lsdException w:name="Colorful Shading Accent 2" w:uiPriority="71"/>
+    <w:lsdException w:name="Colorful List Accent 2" w:uiPriority="72"/>
+    <w:lsdException w:name="Colorful Grid Accent 2" w:uiPriority="73"/>
+    <w:lsdException w:name="Light Shading Accent 3" w:uiPriority="60"/>
+    <w:lsdException w:name="Light List Accent 3" w:uiPriority="61"/>
+    <w:lsdException w:name="Light Grid Accent 3" w:uiPriority="62"/>
+    <w:lsdException w:name="Medium Shading 1 Accent 3" w:uiPriority="63"/>
+    <w:lsdException w:name="Medium Shading 2 Accent 3" w:uiPriority="64"/>
+    <w:lsdException w:name="Medium List 1 Accent 3" w:uiPriority="65"/>
+    <w:lsdException w:name="Medium List 2 Accent 3" w:uiPriority="66"/>
+    <w:lsdException w:name="Medium Grid 1 Accent 3" w:uiPriority="67"/>
+    <w:lsdException w:name="Medium Grid 2 Accent 3" w:uiPriority="68"/>
+    <w:lsdException w:name="Medium Grid 3 Accent 3" w:uiPriority="69"/>
+    <w:lsdException w:name="Dark List Accent 3" w:uiPriority="70"/>
+    <w:lsdException w:name="Colorful Shading Accent 3" w:uiPriority="71"/>
+    <w:lsdException w:name="Colorful List Accent 3" w:uiPriority="72"/>
+    <w:lsdException w:name="Colorful Grid Accent 3" w:uiPriority="73"/>
+    <w:lsdException w:name="Light Shading Accent 4" w:uiPriority="60"/>
+    <w:lsdException w:name="Light List Accent 4" w:uiPriority="61"/>
+    <w:lsdException w:name="Light Grid Accent 4" w:uiPriority="62"/>
+    <w:lsdException w:name="Medium Shading 1 Accent 4" w:uiPriority="63"/>
+    <w:lsdException w:name="Medium Shading 2 Accent 4" w:uiPriority="64"/>
+    <w:lsdException w:name="Medium List 1 Accent 4" w:uiPriority="65"/>
+    <w:lsdException w:name="Medium List 2 Accent 4" w:uiPriority="66"/>
+    <w:lsdException w:name="Medium Grid 1 Accent 4" w:uiPriority="67"/>
+    <w:lsdException w:name="Medium Grid 2 Accent 4" w:uiPriority="68"/>
+    <w:lsdException w:name="Medium Grid 3 Accent 4" w:uiPriority="69"/>
+    <w:lsdException w:name="Dark List Accent 4" w:uiPriority="70"/>
+    <w:lsdException w:name="Colorful Shading Accent 4" w:uiPriority="71"/>
+    <w:lsdException w:name="Colorful List Accent 4" w:uiPriority="72"/>
+    <w:lsdException w:name="Colorful Grid Accent 4" w:uiPriority="73"/>
+    <w:lsdException w:name="Light Shading Accent 5" w:uiPriority="60"/>
+    <w:lsdException w:name="Light List Accent 5" w:uiPriority="61"/>
+    <w:lsdException w:name="Light Grid Accent 5" w:uiPriority="62"/>
+    <w:lsdException w:name="Medium Shading 1 Accent 5" w:uiPriority="63"/>
+    <w:lsdException w:name="Medium Shading 2 Accent 5" w:uiPriority="64"/>
+    <w:lsdException w:name="Medium List 1 Accent 5" w:uiPriority="65"/>
+    <w:lsdException w:name="Medium List 2 Accent 5" w:uiPriority="66"/>
+    <w:lsdException w:name="Medium Grid 1 Accent 5" w:uiPriority="67"/>
+    <w:lsdException w:name="Medium Grid 2 Accent 5" w:uiPriority="68"/>
+    <w:lsdException w:name="Medium Grid 3 Accent 5" w:uiPriority="69"/>
+    <w:lsdException w:name="Dark List Accent 5" w:uiPriority="70"/>
+    <w:lsdException w:name="Colorful Shading Accent 5" w:uiPriority="71"/>
+    <w:lsdException w:name="Colorful List Accent 5" w:uiPriority="72"/>
+    <w:lsdException w:name="Colorful Grid Accent 5" w:uiPriority="73"/>
+    <w:lsdException w:name="Light Shading Accent 6" w:uiPriority="60"/>
+    <w:lsdException w:name="Light List Accent 6" w:uiPriority="61"/>
+    <w:lsdException w:name="Light Grid Accent 6" w:uiPriority="62"/>
+    <w:lsdException w:name="Medium Shading 1 Accent 6" w:uiPriority="63"/>
+    <w:lsdException w:name="Medium Shading 2 Accent 6" w:uiPriority="64"/>
+    <w:lsdException w:name="Medium List 1 Accent 6" w:uiPriority="65"/>
+    <w:lsdException w:name="Medium List 2 Accent 6" w:uiPriority="66"/>
+    <w:lsdException w:name="Medium Grid 1 Accent 6" w:uiPriority="67"/>
+    <w:lsdException w:name="Medium Grid 2 Accent 6" w:uiPriority="68"/>
+    <w:lsdException w:name="Medium Grid 3 Accent 6" w:uiPriority="69"/>
+    <w:lsdException w:name="Dark List Accent 6" w:uiPriority="70"/>
+    <w:lsdException w:name="Colorful Shading Accent 6" w:uiPriority="71"/>
+    <w:lsdException w:name="Colorful List Accent 6" w:uiPriority="72"/>
+    <w:lsdException w:name="Colorful Grid Accent 6" w:uiPriority="73"/>
+    <w:lsdException w:name="Subtle Emphasis" w:uiPriority="19" w:qFormat="1"/>
+    <w:lsdException w:name="Intense Emphasis" w:uiPriority="21" w:qFormat="1"/>
+    <w:lsdException w:name="Subtle Reference" w:uiPriority="31" w:qFormat="1"/>
+    <w:lsdException w:name="Intense Reference" w:uiPriority="32" w:qFormat="1"/>
+    <w:lsdException w:name="Book Title" w:uiPriority="33" w:qFormat="1"/>
+    <w:lsdException w:name="Bibliography" w:semiHidden="1" w:uiPriority="37" w:unhideWhenUsed="1"/>
+    <w:lsdException w:name="TOC Heading" w:semiHidden="1" w:uiPriority="39" w:unhideWhenUsed="1" w:qFormat="1"/>
+    <w:lsdException w:name="Plain Table 1" w:uiPriority="41"/>
+    <w:lsdException w:name="Plain Table 2" w:uiPriority="42"/>
+    <w:lsdException w:name="Plain Table 3" w:uiPriority="43"/>
+    <w:lsdException w:name="Plain Table 4" w:uiPriority="44"/>
+    <w:lsdException w:name="Plain Table 5" w:uiPriority="45"/>
+    <w:lsdException w:name="Grid Table Light" w:uiPriority="40"/>
+    <w:lsdException w:name="Grid Table 1 Light" w:uiPriority="46"/>
+    <w:lsdException w:name="Grid Table 2" w:uiPriority="47"/>
+    <w:lsdException w:name="Grid Table 3" w:uiPriority="48"/>
+    <w:lsdException w:name="Grid Table 4" w:uiPriority="49"/>
+    <w:lsdException w:name="Grid Table 5 Dark" w:uiPriority="50"/>
+    <w:lsdException w:name="Grid Table 6 Colorful" w:uiPriority="51"/>
+    <w:lsdException w:name="Grid Table 7 Colorful" w:uiPriority="52"/>
+    <w:lsdException w:name="Grid Table 1 Light Accent 1" w:uiPriority="46"/>
+    <w:lsdException w:name="Grid Table 2 Accent 1" w:uiPriority="47"/>
+    <w:lsdException w:name="Grid Table 3 Accent 1" w:uiPriority="48"/>
+    <w:lsdException w:name="Grid Table 4 Accent 1" w:uiPriority="49"/>
+    <w:lsdException w:name="Grid Table 5 Dark Accent 1" w:uiPriority="50"/>
+    <w:lsdException w:name="Grid Table 6 Colorful Accent 1" w:uiPriority="51"/>
+    <w:lsdException w:name="Grid Table 7 Colorful Accent 1" w:uiPriority="52"/>
+    <w:lsdException w:name="Grid Table 1 Light Accent 2" w:uiPriority="46"/>
+    <w:lsdException w:name="Grid Table 2 Accent 2" w:uiPriority="47"/>
+    <w:lsdException w:name="Grid Table 3 Accent 2" w:uiPriority="48"/>
+    <w:lsdException w:name="Grid Table 4 Accent 2" w:uiPriority="49"/>
+    <w:lsdException w:name="Grid Table 5 Dark Accent 2" w:uiPriority="50"/>
+    <w:lsdException w:name="Grid Table 6 Colorful Accent 2" w:uiPriority="51"/>
+    <w:lsdException w:name="Grid Table 7 Colorful Accent 2" w:uiPriority="52"/>
+    <w:lsdException w:name="Grid Table 1 Light Accent 3" w:uiPriority="46"/>
+    <w:lsdException w:name="Grid Table 2 Accent 3" w:uiPriority="47"/>
+    <w:lsdException w:name="Grid Table 3 Accent 3" w:uiPriority="48"/>
+    <w:lsdException w:name="Grid Table 4 Accent 3" w:uiPriority="49"/>
+    <w:lsdException w:name="Grid Table 5 Dark Accent 3" w:uiPriority="50"/>
+    <w:lsdException w:name="Grid Table 6 Colorful Accent 3" w:uiPriority="51"/>
+    <w:lsdException w:name="Grid Table 7 Colorful Accent 3" w:uiPriority="52"/>
+    <w:lsdException w:name="Grid Table 1 Light Accent 4" w:uiPriority="46"/>
+    <w:lsdException w:name="Grid Table 2 Accent 4" w:uiPriority="47"/>
+    <w:lsdException w:name="Grid Table 3 Accent 4" w:uiPriority="48"/>
+    <w:lsdException w:name="Grid Table 4 Accent 4" w:uiPriority="49"/>
+    <w:lsdException w:name="Grid Table 5 Dark Accent 4" w:uiPriority="50"/>
+    <w:lsdException w:name="Grid Table 6 Colorful Accent 4" w:uiPriority="51"/>
+    <w:lsdException w:name="Grid Table 7 Colorful Accent 4" w:uiPriority="52"/>
+    <w:lsdException w:name="Grid Table 1 Light Accent 5" w:uiPriority="46"/>
+    <w:lsdException w:name="Grid Table 2 Accent 5" w:uiPriority="47"/>
+    <w:lsdException w:name="Grid Table 3 Accent 5" w:uiPriority="48"/>
+    <w:lsdException w:name="Grid Table 4 Accent 5" w:uiPriority="49"/>
+    <w:lsdException w:name="Grid Table 5 Dark Accent 5" w:uiPriority="50"/>
+    <w:lsdException w:name="Grid Table 6 Colorful Accent 5" w:uiPriority="51"/>
+    <w:lsdException w:name="Grid Table 7 Colorful Accent 5" w:uiPriority="52"/>
+    <w:lsdException w:name="Grid Table 1 Light Accent 6" w:uiPriority="46"/>
+    <w:lsdException w:name="Grid Table 2 Accent 6" w:uiPriority="47"/>
+    <w:lsdException w:name="Grid Table 3 Accent 6" w:uiPriority="48"/>
+    <w:lsdException w:name="Grid Table 4 Accent 6" w:uiPriority="49"/>
+    <w:lsdException w:name="Grid Table 5 Dark Accent 6" w:uiPriority="50"/>
+    <w:lsdException w:name="Grid Table 6 Colorful Accent 6" w:uiPriority="51"/>
+    <w:lsdException w:name="Grid Table 7 Colorful Accent 6" w:uiPriority="52"/>
+    <w:lsdException w:name="List Table 1 Light" w:uiPriority="46"/>
+    <w:lsdException w:name="List Table 2" w:uiPriority="47"/>
+    <w:lsdException w:name="List Table 3" w:uiPriority="48"/>
+    <w:lsdException w:name="List Table 4" w:uiPriority="49"/>
+    <w:lsdException w:name="List Table 5 Dark" w:uiPriority="50"/>
+    <w:lsdException w:name="List Table 6 Colorful" w:uiPriority="51"/>
+    <w:lsdException w:name="List Table 7 Colorful" w:uiPriority="52"/>
+    <w:lsdException w:name="List Table 1 Light Accent 1" w:uiPriority="46"/>
+    <w:lsdException w:name="List Table 2 Accent 1" w:uiPriority="47"/>
+    <w:lsdException w:name="List Table 3 Accent 1" w:uiPriority="48"/>
+    <w:lsdException w:name="List Table 4 Accent 1" w:uiPriority="49"/>
+    <w:lsdException w:name="List Table 5 Dark Accent 1" w:uiPriority="50"/>
+    <w:lsdException w:name="List Table 6 Colorful Accent 1" w:uiPriority="51"/>
+    <w:lsdException w:name="List Table 7 Colorful Accent 1" w:uiPriority="52"/>
+    <w:lsdException w:name="List Table 1 Light Accent 2" w:uiPriority="46"/>
+    <w:lsdException w:name="List Table 2 Accent 2" w:uiPriority="47"/>
+    <w:lsdException w:name="List Table 3 Accent 2" w:uiPriority="48"/>
+    <w:lsdException w:name="List Table 4 Accent 2" w:uiPriority="49"/>
+    <w:lsdException w:name="List Table 5 Dark Accent 2" w:uiPriority="50"/>
+    <w:lsdException w:name="List Table 6 Colorful Accent 2" w:uiPriority="51"/>
+    <w:lsdException w:name="List Table 7 Colorful Accent 2" w:uiPriority="52"/>
+    <w:lsdException w:name="List Table 1 Light Accent 3" w:uiPriority="46"/>
+    <w:lsdException w:name="List Table 2 Accent 3" w:uiPriority="47"/>
+    <w:lsdException w:name="List Table 3 Accent 3" w:uiPriority="48"/>
+    <w:lsdException w:name="List Table 4 Accent 3" w:uiPriority="49"/>
+    <w:lsdException w:name="List Table 5 Dark Accent 3" w:uiPriority="50"/>
+    <w:lsdException w:name="List Table 6 Colorful Accent 3" w:uiPriority="51"/>
+    <w:lsdException w:name="List Table 7 Colorful Accent 3" w:uiPriority="52"/>
+    <w:lsdException w:name="List Table 1 Light Accent 4" w:uiPriority="46"/>
+    <w:lsdException w:name="List Table 2 Accent 4" w:uiPriority="47"/>
+    <w:lsdException w:name="List Table 3 Accent 4" w:uiPriority="48"/>
+    <w:lsdException w:name="List Table 4 Accent 4" w:uiPriority="49"/>
+    <w:lsdException w:name="List Table 5 Dark Accent 4" w:uiPriority="50"/>
+    <w:lsdException w:name="List Table 6 Colorful Accent 4" w:uiPriority="51"/>
+    <w:lsdException w:name="List Table 7 Colorful Accent 4" w:uiPriority="52"/>
+    <w:lsdException w:name="List Table 1 Light Accent 5" w:uiPriority="46"/>
+    <w:lsdException w:name="List Table 2 Accent 5" w:uiPriority="47"/>
+    <w:lsdException w:name="List Table 3 Accent 5" w:uiPriority="48"/>
+    <w:lsdException w:name="List Table 4 Accent 5" w:uiPriority="49"/>
+    <w:lsdException w:name="List Table 5 Dark Accent 5" w:uiPriority="50"/>
+    <w:lsdException w:name="List Table 6 Colorful Accent 5" w:uiPriority="51"/>
+    <w:lsdException w:name="List Table 7 Colorful Accent 5" w:uiPriority="52"/>
+    <w:lsdException w:name="List Table 1 Light Accent 6" w:uiPriority="46"/>
+    <w:lsdException w:name="List Table 2 Accent 6" w:uiPriority="47"/>
+    <w:lsdException w:name="List Table 3 Accent 6" w:uiPriority="48"/>
+    <w:lsdException w:name="List Table 4 Accent 6" w:uiPriority="49"/>
+    <w:lsdException w:name="List Table 5 Dark Accent 6" w:uiPriority="50"/>
+    <w:lsdException w:name="List Table 6 Colorful Accent 6" w:uiPriority="51"/>
+    <w:lsdException w:name="List Table 7 Colorful Accent 6" w:uiPriority="52"/>
   </w:latentStyles>
   <w:style w:type="paragraph" w:default="1" w:styleId="Normal">
     <w:name w:val="Normal"/>

</xml_diff>